<commit_message>
Added git doc latest
</commit_message>
<xml_diff>
--- a/notes/software/git/git.docx
+++ b/notes/software/git/git.docx
@@ -1,6 +1,6 @@
 
 <file path=word/document.xml><?xml version="1.0" encoding="utf-8"?>
-<w:document xmlns:wpc="http://schemas.microsoft.com/office/word/2010/wordprocessingCanvas" xmlns:cx="http://schemas.microsoft.com/office/drawing/2014/chartex" xmlns:cx1="http://schemas.microsoft.com/office/drawing/2015/9/8/chartex" xmlns:cx2="http://schemas.microsoft.com/office/drawing/2015/10/21/chartex" xmlns:cx3="http://schemas.microsoft.com/office/drawing/2016/5/9/chartex" xmlns:cx4="http://schemas.microsoft.com/office/drawing/2016/5/10/chartex" xmlns:cx5="http://schemas.microsoft.com/office/drawing/2016/5/11/chartex" xmlns:cx6="http://schemas.microsoft.com/office/drawing/2016/5/12/chartex" xmlns:cx7="http://schemas.microsoft.com/office/drawing/2016/5/13/chartex" xmlns:cx8="http://schemas.microsoft.com/office/drawing/2016/5/14/chartex" xmlns:mc="http://schemas.openxmlformats.org/markup-compatibility/2006" xmlns:aink="http://schemas.microsoft.com/office/drawing/2016/ink" xmlns:am3d="http://schemas.microsoft.com/office/drawing/2017/model3d" xmlns:o="urn:schemas-microsoft-com:office:office" xmlns:r="http://schemas.openxmlformats.org/officeDocument/2006/relationships" xmlns:m="http://schemas.openxmlformats.org/officeDocument/2006/math" xmlns:v="urn:schemas-microsoft-com:vml" xmlns:wp14="http://schemas.microsoft.com/office/word/2010/wordprocessingDrawing" xmlns:wp="http://schemas.openxmlformats.org/drawingml/2006/wordprocessingDrawing" xmlns:w10="urn:schemas-microsoft-com:office:word" xmlns:w="http://schemas.openxmlformats.org/wordprocessingml/2006/main" xmlns:w14="http://schemas.microsoft.com/office/word/2010/wordml" xmlns:w15="http://schemas.microsoft.com/office/word/2012/wordml" xmlns:w16cid="http://schemas.microsoft.com/office/word/2016/wordml/cid" xmlns:w16se="http://schemas.microsoft.com/office/word/2015/wordml/symex" xmlns:wpg="http://schemas.microsoft.com/office/word/2010/wordprocessingGroup" xmlns:wpi="http://schemas.microsoft.com/office/word/2010/wordprocessingInk" xmlns:wne="http://schemas.microsoft.com/office/word/2006/wordml" xmlns:wps="http://schemas.microsoft.com/office/word/2010/wordprocessingShape" mc:Ignorable="w14 w15 w16se w16cid wp14">
+<w:document xmlns:wpc="http://schemas.microsoft.com/office/word/2010/wordprocessingCanvas" xmlns:cx="http://schemas.microsoft.com/office/drawing/2014/chartex" xmlns:cx1="http://schemas.microsoft.com/office/drawing/2015/9/8/chartex" xmlns:cx2="http://schemas.microsoft.com/office/drawing/2015/10/21/chartex" xmlns:cx3="http://schemas.microsoft.com/office/drawing/2016/5/9/chartex" xmlns:cx4="http://schemas.microsoft.com/office/drawing/2016/5/10/chartex" xmlns:cx5="http://schemas.microsoft.com/office/drawing/2016/5/11/chartex" xmlns:cx6="http://schemas.microsoft.com/office/drawing/2016/5/12/chartex" xmlns:cx7="http://schemas.microsoft.com/office/drawing/2016/5/13/chartex" xmlns:cx8="http://schemas.microsoft.com/office/drawing/2016/5/14/chartex" xmlns:mc="http://schemas.openxmlformats.org/markup-compatibility/2006" xmlns:aink="http://schemas.microsoft.com/office/drawing/2016/ink" xmlns:am3d="http://schemas.microsoft.com/office/drawing/2017/model3d" xmlns:o="urn:schemas-microsoft-com:office:office" xmlns:r="http://schemas.openxmlformats.org/officeDocument/2006/relationships" xmlns:m="http://schemas.openxmlformats.org/officeDocument/2006/math" xmlns:v="urn:schemas-microsoft-com:vml" xmlns:wp14="http://schemas.microsoft.com/office/word/2010/wordprocessingDrawing" xmlns:wp="http://schemas.openxmlformats.org/drawingml/2006/wordprocessingDrawing" xmlns:w10="urn:schemas-microsoft-com:office:word" xmlns:w="http://schemas.openxmlformats.org/wordprocessingml/2006/main" xmlns:w14="http://schemas.microsoft.com/office/word/2010/wordml" xmlns:w15="http://schemas.microsoft.com/office/word/2012/wordml" xmlns:w16cex="http://schemas.microsoft.com/office/word/2018/wordml/cex" xmlns:w16cid="http://schemas.microsoft.com/office/word/2016/wordml/cid" xmlns:w16="http://schemas.microsoft.com/office/word/2018/wordml" xmlns:w16se="http://schemas.microsoft.com/office/word/2015/wordml/symex" xmlns:wpg="http://schemas.microsoft.com/office/word/2010/wordprocessingGroup" xmlns:wpi="http://schemas.microsoft.com/office/word/2010/wordprocessingInk" xmlns:wne="http://schemas.microsoft.com/office/word/2006/wordml" xmlns:wps="http://schemas.microsoft.com/office/word/2010/wordprocessingShape" mc:Ignorable="w14 w15 w16se w16cid w16 w16cex wp14">
   <w:body>
     <w:p>
       <w:pPr>
@@ -19,8 +19,6 @@
       <w:r>
         <w:t>This document covers</w:t>
       </w:r>
-      <w:bookmarkStart w:id="0" w:name="_GoBack"/>
-      <w:bookmarkEnd w:id="0"/>
     </w:p>
     <w:p>
       <w:pPr>
@@ -100,7 +98,6 @@
     <w:p>
       <w:pPr>
         <w:pStyle w:val="Answer"/>
-        <w:ind w:left="0"/>
       </w:pPr>
     </w:p>
     <w:p>
@@ -204,8 +201,8 @@
       <w:pPr>
         <w:pStyle w:val="Heading2"/>
       </w:pPr>
-      <w:bookmarkStart w:id="1" w:name="_Repository_Structure"/>
-      <w:bookmarkEnd w:id="1"/>
+      <w:bookmarkStart w:id="0" w:name="_Repository_Structure"/>
+      <w:bookmarkEnd w:id="0"/>
       <w:r>
         <w:lastRenderedPageBreak/>
         <w:t>Repository Structure</w:t>
@@ -737,7 +734,15 @@
     </w:p>
     <w:p>
       <w:r>
-        <w:t>Our working directory and repository now looks as follows</w:t>
+        <w:t xml:space="preserve">Our working directory and repository now </w:t>
+      </w:r>
+      <w:proofErr w:type="gramStart"/>
+      <w:r>
+        <w:t>looks</w:t>
+      </w:r>
+      <w:proofErr w:type="gramEnd"/>
+      <w:r>
+        <w:t xml:space="preserve"> as follows</w:t>
       </w:r>
     </w:p>
     <w:p>
@@ -868,8 +873,13 @@
       </w:r>
     </w:p>
     <w:p>
-      <w:r>
-        <w:t>git add hello.txt</w:t>
+      <w:proofErr w:type="gramStart"/>
+      <w:r>
+        <w:t>git</w:t>
+      </w:r>
+      <w:proofErr w:type="gramEnd"/>
+      <w:r>
+        <w:t xml:space="preserve"> add hello.txt</w:t>
       </w:r>
     </w:p>
     <w:p>
@@ -1267,7 +1277,15 @@
     </w:p>
     <w:p>
       <w:r>
-        <w:t>Now our .git directory structure is starting to take shape</w:t>
+        <w:t xml:space="preserve">Now </w:t>
+      </w:r>
+      <w:proofErr w:type="gramStart"/>
+      <w:r>
+        <w:t>our</w:t>
+      </w:r>
+      <w:proofErr w:type="gramEnd"/>
+      <w:r>
+        <w:t xml:space="preserve"> .git directory structure is starting to take shape</w:t>
       </w:r>
     </w:p>
     <w:p>
@@ -1387,8 +1405,13 @@
       </w:r>
     </w:p>
     <w:p>
-      <w:r>
-        <w:t>git add hello.txt</w:t>
+      <w:proofErr w:type="gramStart"/>
+      <w:r>
+        <w:t>git</w:t>
+      </w:r>
+      <w:proofErr w:type="gramEnd"/>
+      <w:r>
+        <w:t xml:space="preserve"> add hello.txt</w:t>
       </w:r>
     </w:p>
     <w:p>
@@ -1496,8 +1519,8 @@
       <w:pPr>
         <w:pStyle w:val="Heading2"/>
       </w:pPr>
-      <w:bookmarkStart w:id="2" w:name="_Merging"/>
-      <w:bookmarkEnd w:id="2"/>
+      <w:bookmarkStart w:id="1" w:name="_Merging"/>
+      <w:bookmarkEnd w:id="1"/>
       <w:r>
         <w:lastRenderedPageBreak/>
         <w:t>Merging</w:t>
@@ -1527,7 +1550,15 @@
     </w:p>
     <w:p>
       <w:r>
-        <w:t xml:space="preserve">git merge merges a named branch into the current branch. The current branch is the target and the named branch is the source. If the destination branch has not had any changes since the source branch was created, we can do a fast forward merge. The following merges the source branch called feature into the destination branch feature. </w:t>
+        <w:t xml:space="preserve">git merge merges a named branch into the current branch. The current branch is the </w:t>
+      </w:r>
+      <w:proofErr w:type="gramStart"/>
+      <w:r>
+        <w:t>target</w:t>
+      </w:r>
+      <w:proofErr w:type="gramEnd"/>
+      <w:r>
+        <w:t xml:space="preserve"> and the named branch is the source. If the destination branch has not had any changes since the source branch was created, we can do a fast forward merge. The following merges the source branch called feature into the destination branch feature. </w:t>
       </w:r>
     </w:p>
     <w:p>
@@ -1700,8 +1731,13 @@
       </w:r>
     </w:p>
     <w:p>
-      <w:r>
-        <w:t>git rebase master</w:t>
+      <w:proofErr w:type="gramStart"/>
+      <w:r>
+        <w:t>git</w:t>
+      </w:r>
+      <w:proofErr w:type="gramEnd"/>
+      <w:r>
+        <w:t xml:space="preserve"> rebase master</w:t>
       </w:r>
     </w:p>
     <w:p>
@@ -1903,8 +1939,8 @@
       <w:pPr>
         <w:pStyle w:val="Heading2"/>
       </w:pPr>
-      <w:bookmarkStart w:id="3" w:name="_Rolling_back_changes"/>
-      <w:bookmarkEnd w:id="3"/>
+      <w:bookmarkStart w:id="2" w:name="_Rolling_back_changes"/>
+      <w:bookmarkEnd w:id="2"/>
       <w:r>
         <w:br w:type="page"/>
       </w:r>
@@ -2309,8 +2345,8 @@
       <w:pPr>
         <w:pStyle w:val="Heading2"/>
       </w:pPr>
-      <w:bookmarkStart w:id="4" w:name="_Cleaning_Up"/>
-      <w:bookmarkEnd w:id="4"/>
+      <w:bookmarkStart w:id="3" w:name="_Cleaning_Up"/>
+      <w:bookmarkEnd w:id="3"/>
       <w:r>
         <w:lastRenderedPageBreak/>
         <w:t>Cleaning Up</w:t>
@@ -2542,8 +2578,21 @@
       </w:r>
     </w:p>
     <w:p>
-      <w:r>
-        <w:t>git rebase -i HEAD~2</w:t>
+      <w:proofErr w:type="gramStart"/>
+      <w:r>
+        <w:t>git</w:t>
+      </w:r>
+      <w:proofErr w:type="gramEnd"/>
+      <w:r>
+        <w:t xml:space="preserve"> rebase -</w:t>
+      </w:r>
+      <w:proofErr w:type="spellStart"/>
+      <w:r>
+        <w:t>i</w:t>
+      </w:r>
+      <w:proofErr w:type="spellEnd"/>
+      <w:r>
+        <w:t xml:space="preserve"> HEAD~2</w:t>
       </w:r>
     </w:p>
     <w:p>
@@ -2754,8 +2803,21 @@
       </w:r>
     </w:p>
     <w:p>
-      <w:r>
-        <w:t>git rebase -i HEAD~2</w:t>
+      <w:proofErr w:type="gramStart"/>
+      <w:r>
+        <w:t>git</w:t>
+      </w:r>
+      <w:proofErr w:type="gramEnd"/>
+      <w:r>
+        <w:t xml:space="preserve"> rebase -</w:t>
+      </w:r>
+      <w:proofErr w:type="spellStart"/>
+      <w:r>
+        <w:t>i</w:t>
+      </w:r>
+      <w:proofErr w:type="spellEnd"/>
+      <w:r>
+        <w:t xml:space="preserve"> HEAD~2</w:t>
       </w:r>
     </w:p>
     <w:p>
@@ -2935,7 +2997,23 @@
     </w:p>
     <w:p>
       <w:r>
-        <w:t>Notice how we rollback to a previous version of a single file. First we run git checkout &lt;SHA1&gt; &lt;FilePath&gt; and then we check in a new commit whose tree points back to the old version</w:t>
+        <w:t xml:space="preserve">Notice how we rollback to a previous version of a single file. </w:t>
+      </w:r>
+      <w:proofErr w:type="gramStart"/>
+      <w:r>
+        <w:t>First</w:t>
+      </w:r>
+      <w:proofErr w:type="gramEnd"/>
+      <w:r>
+        <w:t xml:space="preserve"> we run git checkout &lt;SHA1&gt; &lt;</w:t>
+      </w:r>
+      <w:proofErr w:type="spellStart"/>
+      <w:r>
+        <w:t>FilePath</w:t>
+      </w:r>
+      <w:proofErr w:type="spellEnd"/>
+      <w:r>
+        <w:t>&gt; and then we check in a new commit whose tree points back to the old version</w:t>
       </w:r>
     </w:p>
     <w:p/>
@@ -2996,8 +3074,8 @@
       <w:pPr>
         <w:pStyle w:val="Heading2"/>
       </w:pPr>
-      <w:bookmarkStart w:id="5" w:name="_Commands"/>
-      <w:bookmarkEnd w:id="5"/>
+      <w:bookmarkStart w:id="4" w:name="_Commands"/>
+      <w:bookmarkEnd w:id="4"/>
       <w:r>
         <w:lastRenderedPageBreak/>
         <w:t>Commands</w:t>
@@ -3103,9 +3181,11 @@
             <w:r>
               <w:t>–</w:t>
             </w:r>
+            <w:proofErr w:type="spellStart"/>
             <w:r>
               <w:t>oneline</w:t>
             </w:r>
+            <w:proofErr w:type="spellEnd"/>
           </w:p>
         </w:tc>
         <w:tc>
@@ -3130,7 +3210,15 @@
           </w:tcPr>
           <w:p>
             <w:r>
-              <w:t>git log --oneline -2</w:t>
+              <w:t>git log --</w:t>
+            </w:r>
+            <w:proofErr w:type="spellStart"/>
+            <w:r>
+              <w:t>oneline</w:t>
+            </w:r>
+            <w:proofErr w:type="spellEnd"/>
+            <w:r>
+              <w:t xml:space="preserve"> -2</w:t>
             </w:r>
           </w:p>
         </w:tc>
@@ -3216,14 +3304,24 @@
           </w:tcPr>
           <w:p>
             <w:r>
-              <w:t xml:space="preserve">git log --oneline </w:t>
+              <w:t>git log --</w:t>
+            </w:r>
+            <w:proofErr w:type="spellStart"/>
+            <w:r>
+              <w:t>oneline</w:t>
+            </w:r>
+            <w:proofErr w:type="spellEnd"/>
+            <w:r>
+              <w:t xml:space="preserve"> </w:t>
             </w:r>
             <w:r>
               <w:t>–</w:t>
             </w:r>
+            <w:proofErr w:type="spellStart"/>
             <w:r>
               <w:t>nameonly</w:t>
             </w:r>
+            <w:proofErr w:type="spellEnd"/>
           </w:p>
         </w:tc>
         <w:tc>
@@ -3248,7 +3346,23 @@
           </w:tcPr>
           <w:p>
             <w:r>
-              <w:t>git log --oneline --nameonly -- some/path</w:t>
+              <w:t>git log --</w:t>
+            </w:r>
+            <w:proofErr w:type="spellStart"/>
+            <w:r>
+              <w:t>oneline</w:t>
+            </w:r>
+            <w:proofErr w:type="spellEnd"/>
+            <w:r>
+              <w:t xml:space="preserve"> --</w:t>
+            </w:r>
+            <w:proofErr w:type="spellStart"/>
+            <w:r>
+              <w:t>nameonly</w:t>
+            </w:r>
+            <w:proofErr w:type="spellEnd"/>
+            <w:r>
+              <w:t xml:space="preserve"> -- some/path</w:t>
             </w:r>
           </w:p>
         </w:tc>
@@ -3303,8 +3417,13 @@
           </w:tcPr>
           <w:p>
             <w:r>
-              <w:t>git log -Smystring</w:t>
+              <w:t>git log -</w:t>
             </w:r>
+            <w:proofErr w:type="spellStart"/>
+            <w:r>
+              <w:t>Smystring</w:t>
+            </w:r>
+            <w:proofErr w:type="spellEnd"/>
           </w:p>
         </w:tc>
         <w:tc>
@@ -3344,7 +3463,43 @@
                 <w:sz w:val="18"/>
                 <w:szCs w:val="18"/>
               </w:rPr>
-              <w:t>git config --global alias.hist 'log --pretty=format:"%h %ad | %s%d [%an]" --date=short'</w:t>
+              <w:t xml:space="preserve">git config --global </w:t>
+            </w:r>
+            <w:proofErr w:type="spellStart"/>
+            <w:r>
+              <w:rPr>
+                <w:rFonts w:ascii="Lucida Console" w:hAnsi="Lucida Console" w:cs="Lucida Console"/>
+                <w:sz w:val="18"/>
+                <w:szCs w:val="18"/>
+              </w:rPr>
+              <w:t>alias.hist</w:t>
+            </w:r>
+            <w:proofErr w:type="spellEnd"/>
+            <w:r>
+              <w:rPr>
+                <w:rFonts w:ascii="Lucida Console" w:hAnsi="Lucida Console" w:cs="Lucida Console"/>
+                <w:sz w:val="18"/>
+                <w:szCs w:val="18"/>
+              </w:rPr>
+              <w:t xml:space="preserve"> 'log --pretty=format:"%h %ad | %</w:t>
+            </w:r>
+            <w:proofErr w:type="spellStart"/>
+            <w:r>
+              <w:rPr>
+                <w:rFonts w:ascii="Lucida Console" w:hAnsi="Lucida Console" w:cs="Lucida Console"/>
+                <w:sz w:val="18"/>
+                <w:szCs w:val="18"/>
+              </w:rPr>
+              <w:t>s%d</w:t>
+            </w:r>
+            <w:proofErr w:type="spellEnd"/>
+            <w:r>
+              <w:rPr>
+                <w:rFonts w:ascii="Lucida Console" w:hAnsi="Lucida Console" w:cs="Lucida Console"/>
+                <w:sz w:val="18"/>
+                <w:szCs w:val="18"/>
+              </w:rPr>
+              <w:t xml:space="preserve"> [%an]" --date=short'</w:t>
             </w:r>
           </w:p>
         </w:tc>
@@ -3614,8 +3769,13 @@
               <w:cnfStyle w:val="000000000000" w:firstRow="0" w:lastRow="0" w:firstColumn="0" w:lastColumn="0" w:oddVBand="0" w:evenVBand="0" w:oddHBand="0" w:evenHBand="0" w:firstRowFirstColumn="0" w:firstRowLastColumn="0" w:lastRowFirstColumn="0" w:lastRowLastColumn="0"/>
             </w:pPr>
             <w:r>
-              <w:t>Diff two changelists</w:t>
+              <w:t xml:space="preserve">Diff two </w:t>
             </w:r>
+            <w:proofErr w:type="spellStart"/>
+            <w:r>
+              <w:t>changelists</w:t>
+            </w:r>
+            <w:proofErr w:type="spellEnd"/>
           </w:p>
         </w:tc>
       </w:tr>
@@ -3757,8 +3917,18 @@
                 <w:sz w:val="18"/>
                 <w:szCs w:val="18"/>
               </w:rPr>
-              <w:t>git branch mybranch</w:t>
+              <w:t xml:space="preserve">git branch </w:t>
             </w:r>
+            <w:proofErr w:type="spellStart"/>
+            <w:r>
+              <w:rPr>
+                <w:rFonts w:ascii="Lucida Console" w:hAnsi="Lucida Console" w:cs="Lucida Console"/>
+                <w:sz w:val="18"/>
+                <w:szCs w:val="18"/>
+              </w:rPr>
+              <w:t>mybranch</w:t>
+            </w:r>
+            <w:proofErr w:type="spellEnd"/>
           </w:p>
         </w:tc>
         <w:tc>
@@ -3798,8 +3968,18 @@
                 <w:sz w:val="18"/>
                 <w:szCs w:val="18"/>
               </w:rPr>
-              <w:t>git checkout mybranch</w:t>
+              <w:t xml:space="preserve">git checkout </w:t>
             </w:r>
+            <w:proofErr w:type="spellStart"/>
+            <w:r>
+              <w:rPr>
+                <w:rFonts w:ascii="Lucida Console" w:hAnsi="Lucida Console" w:cs="Lucida Console"/>
+                <w:sz w:val="18"/>
+                <w:szCs w:val="18"/>
+              </w:rPr>
+              <w:t>mybranch</w:t>
+            </w:r>
+            <w:proofErr w:type="spellEnd"/>
           </w:p>
         </w:tc>
         <w:tc>
@@ -3811,8 +3991,13 @@
               <w:cnfStyle w:val="000000000000" w:firstRow="0" w:lastRow="0" w:firstColumn="0" w:lastColumn="0" w:oddVBand="0" w:evenVBand="0" w:oddHBand="0" w:evenHBand="0" w:firstRowFirstColumn="0" w:firstRowLastColumn="0" w:lastRowFirstColumn="0" w:lastRowLastColumn="0"/>
             </w:pPr>
             <w:r>
-              <w:t>Switch head to new branch and bring its contents into working dir</w:t>
+              <w:t xml:space="preserve">Switch head to new branch and bring its contents into working </w:t>
             </w:r>
+            <w:proofErr w:type="spellStart"/>
+            <w:r>
+              <w:t>dir</w:t>
+            </w:r>
+            <w:proofErr w:type="spellEnd"/>
           </w:p>
         </w:tc>
       </w:tr>
@@ -3839,8 +4024,18 @@
                 <w:sz w:val="18"/>
                 <w:szCs w:val="18"/>
               </w:rPr>
-              <w:t>git checkout -b mybranch</w:t>
+              <w:t xml:space="preserve">git checkout -b </w:t>
             </w:r>
+            <w:proofErr w:type="spellStart"/>
+            <w:r>
+              <w:rPr>
+                <w:rFonts w:ascii="Lucida Console" w:hAnsi="Lucida Console" w:cs="Lucida Console"/>
+                <w:sz w:val="18"/>
+                <w:szCs w:val="18"/>
+              </w:rPr>
+              <w:t>mybranch</w:t>
+            </w:r>
+            <w:proofErr w:type="spellEnd"/>
           </w:p>
         </w:tc>
         <w:tc>
@@ -3962,8 +4157,18 @@
                 <w:sz w:val="18"/>
                 <w:szCs w:val="18"/>
               </w:rPr>
-              <w:t>Git branch -d mybranch</w:t>
+              <w:t xml:space="preserve">Git branch -d </w:t>
             </w:r>
+            <w:proofErr w:type="spellStart"/>
+            <w:r>
+              <w:rPr>
+                <w:rFonts w:ascii="Lucida Console" w:hAnsi="Lucida Console" w:cs="Lucida Console"/>
+                <w:sz w:val="18"/>
+                <w:szCs w:val="18"/>
+              </w:rPr>
+              <w:t>mybranch</w:t>
+            </w:r>
+            <w:proofErr w:type="spellEnd"/>
           </w:p>
         </w:tc>
         <w:tc>
@@ -4003,8 +4208,18 @@
                 <w:sz w:val="18"/>
                 <w:szCs w:val="18"/>
               </w:rPr>
-              <w:t>Git branch -m newname mybranch</w:t>
+              <w:t xml:space="preserve">Git branch -m newname </w:t>
             </w:r>
+            <w:proofErr w:type="spellStart"/>
+            <w:r>
+              <w:rPr>
+                <w:rFonts w:ascii="Lucida Console" w:hAnsi="Lucida Console" w:cs="Lucida Console"/>
+                <w:sz w:val="18"/>
+                <w:szCs w:val="18"/>
+              </w:rPr>
+              <w:t>mybranch</w:t>
+            </w:r>
+            <w:proofErr w:type="spellEnd"/>
           </w:p>
         </w:tc>
         <w:tc>
@@ -4195,7 +4410,15 @@
           </w:tcPr>
           <w:p>
             <w:r>
-              <w:t>$ git show –stat –oneline 543678</w:t>
+              <w:t>$ git show –stat –</w:t>
+            </w:r>
+            <w:proofErr w:type="spellStart"/>
+            <w:r>
+              <w:t>oneline</w:t>
+            </w:r>
+            <w:proofErr w:type="spellEnd"/>
+            <w:r>
+              <w:t xml:space="preserve"> 543678</w:t>
             </w:r>
           </w:p>
         </w:tc>
@@ -4208,8 +4431,13 @@
               <w:cnfStyle w:val="000000000000" w:firstRow="0" w:lastRow="0" w:firstColumn="0" w:lastColumn="0" w:oddVBand="0" w:evenVBand="0" w:oddHBand="0" w:evenHBand="0" w:firstRowFirstColumn="0" w:firstRowLastColumn="0" w:lastRowFirstColumn="0" w:lastRowLastColumn="0"/>
             </w:pPr>
             <w:r>
-              <w:t>Show the changes in a changelist</w:t>
+              <w:t xml:space="preserve">Show the changes in a </w:t>
             </w:r>
+            <w:proofErr w:type="spellStart"/>
+            <w:r>
+              <w:t>changelist</w:t>
+            </w:r>
+            <w:proofErr w:type="spellEnd"/>
           </w:p>
         </w:tc>
       </w:tr>
@@ -4225,6 +4453,46 @@
       <w:pPr>
         <w:pStyle w:val="Heading2"/>
       </w:pPr>
+      <w:r>
+        <w:t>How To</w:t>
+      </w:r>
+    </w:p>
+    <w:p>
+      <w:pPr>
+        <w:pStyle w:val="Def"/>
+      </w:pPr>
+      <w:r>
+        <w:t>Remove a File Permanently from Repo</w:t>
+      </w:r>
+    </w:p>
+    <w:p>
+      <w:r>
+        <w:t xml:space="preserve">Replace the PATH-TO-YOUR-FILE-WITH-SENSITIVE-DATA with your file </w:t>
+      </w:r>
+    </w:p>
+    <w:p>
+      <w:pPr>
+        <w:pStyle w:val="SourceCode"/>
+      </w:pPr>
+      <w:r>
+        <w:t>$ git filter-branch --force --index-filter \</w:t>
+      </w:r>
+    </w:p>
+    <w:p>
+      <w:pPr>
+        <w:pStyle w:val="SourceCode"/>
+      </w:pPr>
+      <w:r>
+        <w:t xml:space="preserve">  "git rm --cached --ignore-unmatch PATH-TO-YOUR-FILE-WITH-SENSITIVE-DATA" \</w:t>
+      </w:r>
+    </w:p>
+    <w:p>
+      <w:pPr>
+        <w:pStyle w:val="SourceCode"/>
+      </w:pPr>
+      <w:r>
+        <w:t xml:space="preserve">  --prune-empty --tag-name-filter cat -- --all</w:t>
+      </w:r>
     </w:p>
     <w:sectPr>
       <w:headerReference w:type="even" r:id="rId24"/>
@@ -4243,7 +4511,7 @@
 </file>
 
 <file path=word/endnotes.xml><?xml version="1.0" encoding="utf-8"?>
-<w:endnotes xmlns:wpc="http://schemas.microsoft.com/office/word/2010/wordprocessingCanvas" xmlns:cx="http://schemas.microsoft.com/office/drawing/2014/chartex" xmlns:cx1="http://schemas.microsoft.com/office/drawing/2015/9/8/chartex" xmlns:cx2="http://schemas.microsoft.com/office/drawing/2015/10/21/chartex" xmlns:cx3="http://schemas.microsoft.com/office/drawing/2016/5/9/chartex" xmlns:cx4="http://schemas.microsoft.com/office/drawing/2016/5/10/chartex" xmlns:cx5="http://schemas.microsoft.com/office/drawing/2016/5/11/chartex" xmlns:cx6="http://schemas.microsoft.com/office/drawing/2016/5/12/chartex" xmlns:cx7="http://schemas.microsoft.com/office/drawing/2016/5/13/chartex" xmlns:cx8="http://schemas.microsoft.com/office/drawing/2016/5/14/chartex" xmlns:mc="http://schemas.openxmlformats.org/markup-compatibility/2006" xmlns:aink="http://schemas.microsoft.com/office/drawing/2016/ink" xmlns:am3d="http://schemas.microsoft.com/office/drawing/2017/model3d" xmlns:o="urn:schemas-microsoft-com:office:office" xmlns:r="http://schemas.openxmlformats.org/officeDocument/2006/relationships" xmlns:m="http://schemas.openxmlformats.org/officeDocument/2006/math" xmlns:v="urn:schemas-microsoft-com:vml" xmlns:wp14="http://schemas.microsoft.com/office/word/2010/wordprocessingDrawing" xmlns:wp="http://schemas.openxmlformats.org/drawingml/2006/wordprocessingDrawing" xmlns:w10="urn:schemas-microsoft-com:office:word" xmlns:w="http://schemas.openxmlformats.org/wordprocessingml/2006/main" xmlns:w14="http://schemas.microsoft.com/office/word/2010/wordml" xmlns:w15="http://schemas.microsoft.com/office/word/2012/wordml" xmlns:w16cid="http://schemas.microsoft.com/office/word/2016/wordml/cid" xmlns:w16se="http://schemas.microsoft.com/office/word/2015/wordml/symex" xmlns:wpg="http://schemas.microsoft.com/office/word/2010/wordprocessingGroup" xmlns:wpi="http://schemas.microsoft.com/office/word/2010/wordprocessingInk" xmlns:wne="http://schemas.microsoft.com/office/word/2006/wordml" xmlns:wps="http://schemas.microsoft.com/office/word/2010/wordprocessingShape" mc:Ignorable="w14 w15 w16se w16cid wp14">
+<w:endnotes xmlns:wpc="http://schemas.microsoft.com/office/word/2010/wordprocessingCanvas" xmlns:cx="http://schemas.microsoft.com/office/drawing/2014/chartex" xmlns:cx1="http://schemas.microsoft.com/office/drawing/2015/9/8/chartex" xmlns:cx2="http://schemas.microsoft.com/office/drawing/2015/10/21/chartex" xmlns:cx3="http://schemas.microsoft.com/office/drawing/2016/5/9/chartex" xmlns:cx4="http://schemas.microsoft.com/office/drawing/2016/5/10/chartex" xmlns:cx5="http://schemas.microsoft.com/office/drawing/2016/5/11/chartex" xmlns:cx6="http://schemas.microsoft.com/office/drawing/2016/5/12/chartex" xmlns:cx7="http://schemas.microsoft.com/office/drawing/2016/5/13/chartex" xmlns:cx8="http://schemas.microsoft.com/office/drawing/2016/5/14/chartex" xmlns:mc="http://schemas.openxmlformats.org/markup-compatibility/2006" xmlns:aink="http://schemas.microsoft.com/office/drawing/2016/ink" xmlns:am3d="http://schemas.microsoft.com/office/drawing/2017/model3d" xmlns:o="urn:schemas-microsoft-com:office:office" xmlns:r="http://schemas.openxmlformats.org/officeDocument/2006/relationships" xmlns:m="http://schemas.openxmlformats.org/officeDocument/2006/math" xmlns:v="urn:schemas-microsoft-com:vml" xmlns:wp14="http://schemas.microsoft.com/office/word/2010/wordprocessingDrawing" xmlns:wp="http://schemas.openxmlformats.org/drawingml/2006/wordprocessingDrawing" xmlns:w10="urn:schemas-microsoft-com:office:word" xmlns:w="http://schemas.openxmlformats.org/wordprocessingml/2006/main" xmlns:w14="http://schemas.microsoft.com/office/word/2010/wordml" xmlns:w15="http://schemas.microsoft.com/office/word/2012/wordml" xmlns:w16cex="http://schemas.microsoft.com/office/word/2018/wordml/cex" xmlns:w16cid="http://schemas.microsoft.com/office/word/2016/wordml/cid" xmlns:w16="http://schemas.microsoft.com/office/word/2018/wordml" xmlns:w16se="http://schemas.microsoft.com/office/word/2015/wordml/symex" xmlns:wpg="http://schemas.microsoft.com/office/word/2010/wordprocessingGroup" xmlns:wpi="http://schemas.microsoft.com/office/word/2010/wordprocessingInk" xmlns:wne="http://schemas.microsoft.com/office/word/2006/wordml" xmlns:wps="http://schemas.microsoft.com/office/word/2010/wordprocessingShape" mc:Ignorable="w14 w15 w16se w16cid w16 w16cex wp14">
   <w:endnote w:type="separator" w:id="-1">
     <w:p>
       <w:r>
@@ -4265,7 +4533,7 @@
 </file>
 
 <file path=word/footer1.xml><?xml version="1.0" encoding="utf-8"?>
-<w:ftr xmlns:wpc="http://schemas.microsoft.com/office/word/2010/wordprocessingCanvas" xmlns:cx="http://schemas.microsoft.com/office/drawing/2014/chartex" xmlns:cx1="http://schemas.microsoft.com/office/drawing/2015/9/8/chartex" xmlns:cx2="http://schemas.microsoft.com/office/drawing/2015/10/21/chartex" xmlns:cx3="http://schemas.microsoft.com/office/drawing/2016/5/9/chartex" xmlns:cx4="http://schemas.microsoft.com/office/drawing/2016/5/10/chartex" xmlns:cx5="http://schemas.microsoft.com/office/drawing/2016/5/11/chartex" xmlns:cx6="http://schemas.microsoft.com/office/drawing/2016/5/12/chartex" xmlns:cx7="http://schemas.microsoft.com/office/drawing/2016/5/13/chartex" xmlns:cx8="http://schemas.microsoft.com/office/drawing/2016/5/14/chartex" xmlns:mc="http://schemas.openxmlformats.org/markup-compatibility/2006" xmlns:aink="http://schemas.microsoft.com/office/drawing/2016/ink" xmlns:am3d="http://schemas.microsoft.com/office/drawing/2017/model3d" xmlns:o="urn:schemas-microsoft-com:office:office" xmlns:r="http://schemas.openxmlformats.org/officeDocument/2006/relationships" xmlns:m="http://schemas.openxmlformats.org/officeDocument/2006/math" xmlns:v="urn:schemas-microsoft-com:vml" xmlns:wp14="http://schemas.microsoft.com/office/word/2010/wordprocessingDrawing" xmlns:wp="http://schemas.openxmlformats.org/drawingml/2006/wordprocessingDrawing" xmlns:w10="urn:schemas-microsoft-com:office:word" xmlns:w="http://schemas.openxmlformats.org/wordprocessingml/2006/main" xmlns:w14="http://schemas.microsoft.com/office/word/2010/wordml" xmlns:w15="http://schemas.microsoft.com/office/word/2012/wordml" xmlns:w16cid="http://schemas.microsoft.com/office/word/2016/wordml/cid" xmlns:w16se="http://schemas.microsoft.com/office/word/2015/wordml/symex" xmlns:wpg="http://schemas.microsoft.com/office/word/2010/wordprocessingGroup" xmlns:wpi="http://schemas.microsoft.com/office/word/2010/wordprocessingInk" xmlns:wne="http://schemas.microsoft.com/office/word/2006/wordml" xmlns:wps="http://schemas.microsoft.com/office/word/2010/wordprocessingShape" mc:Ignorable="w14 w15 w16se w16cid wp14">
+<w:ftr xmlns:wpc="http://schemas.microsoft.com/office/word/2010/wordprocessingCanvas" xmlns:cx="http://schemas.microsoft.com/office/drawing/2014/chartex" xmlns:cx1="http://schemas.microsoft.com/office/drawing/2015/9/8/chartex" xmlns:cx2="http://schemas.microsoft.com/office/drawing/2015/10/21/chartex" xmlns:cx3="http://schemas.microsoft.com/office/drawing/2016/5/9/chartex" xmlns:cx4="http://schemas.microsoft.com/office/drawing/2016/5/10/chartex" xmlns:cx5="http://schemas.microsoft.com/office/drawing/2016/5/11/chartex" xmlns:cx6="http://schemas.microsoft.com/office/drawing/2016/5/12/chartex" xmlns:cx7="http://schemas.microsoft.com/office/drawing/2016/5/13/chartex" xmlns:cx8="http://schemas.microsoft.com/office/drawing/2016/5/14/chartex" xmlns:mc="http://schemas.openxmlformats.org/markup-compatibility/2006" xmlns:aink="http://schemas.microsoft.com/office/drawing/2016/ink" xmlns:am3d="http://schemas.microsoft.com/office/drawing/2017/model3d" xmlns:o="urn:schemas-microsoft-com:office:office" xmlns:r="http://schemas.openxmlformats.org/officeDocument/2006/relationships" xmlns:m="http://schemas.openxmlformats.org/officeDocument/2006/math" xmlns:v="urn:schemas-microsoft-com:vml" xmlns:wp14="http://schemas.microsoft.com/office/word/2010/wordprocessingDrawing" xmlns:wp="http://schemas.openxmlformats.org/drawingml/2006/wordprocessingDrawing" xmlns:w10="urn:schemas-microsoft-com:office:word" xmlns:w="http://schemas.openxmlformats.org/wordprocessingml/2006/main" xmlns:w14="http://schemas.microsoft.com/office/word/2010/wordml" xmlns:w15="http://schemas.microsoft.com/office/word/2012/wordml" xmlns:w16cex="http://schemas.microsoft.com/office/word/2018/wordml/cex" xmlns:w16cid="http://schemas.microsoft.com/office/word/2016/wordml/cid" xmlns:w16="http://schemas.microsoft.com/office/word/2018/wordml" xmlns:w16se="http://schemas.microsoft.com/office/word/2015/wordml/symex" xmlns:wpg="http://schemas.microsoft.com/office/word/2010/wordprocessingGroup" xmlns:wpi="http://schemas.microsoft.com/office/word/2010/wordprocessingInk" xmlns:wne="http://schemas.microsoft.com/office/word/2006/wordml" xmlns:wps="http://schemas.microsoft.com/office/word/2010/wordprocessingShape" mc:Ignorable="w14 w15 w16se w16cid w16 w16cex wp14">
   <w:p>
     <w:pPr>
       <w:pStyle w:val="Footer"/>
@@ -4275,7 +4543,7 @@
 </file>
 
 <file path=word/footer2.xml><?xml version="1.0" encoding="utf-8"?>
-<w:ftr xmlns:wpc="http://schemas.microsoft.com/office/word/2010/wordprocessingCanvas" xmlns:cx="http://schemas.microsoft.com/office/drawing/2014/chartex" xmlns:cx1="http://schemas.microsoft.com/office/drawing/2015/9/8/chartex" xmlns:cx2="http://schemas.microsoft.com/office/drawing/2015/10/21/chartex" xmlns:cx3="http://schemas.microsoft.com/office/drawing/2016/5/9/chartex" xmlns:cx4="http://schemas.microsoft.com/office/drawing/2016/5/10/chartex" xmlns:cx5="http://schemas.microsoft.com/office/drawing/2016/5/11/chartex" xmlns:cx6="http://schemas.microsoft.com/office/drawing/2016/5/12/chartex" xmlns:cx7="http://schemas.microsoft.com/office/drawing/2016/5/13/chartex" xmlns:cx8="http://schemas.microsoft.com/office/drawing/2016/5/14/chartex" xmlns:mc="http://schemas.openxmlformats.org/markup-compatibility/2006" xmlns:aink="http://schemas.microsoft.com/office/drawing/2016/ink" xmlns:am3d="http://schemas.microsoft.com/office/drawing/2017/model3d" xmlns:o="urn:schemas-microsoft-com:office:office" xmlns:r="http://schemas.openxmlformats.org/officeDocument/2006/relationships" xmlns:m="http://schemas.openxmlformats.org/officeDocument/2006/math" xmlns:v="urn:schemas-microsoft-com:vml" xmlns:wp14="http://schemas.microsoft.com/office/word/2010/wordprocessingDrawing" xmlns:wp="http://schemas.openxmlformats.org/drawingml/2006/wordprocessingDrawing" xmlns:w10="urn:schemas-microsoft-com:office:word" xmlns:w="http://schemas.openxmlformats.org/wordprocessingml/2006/main" xmlns:w14="http://schemas.microsoft.com/office/word/2010/wordml" xmlns:w15="http://schemas.microsoft.com/office/word/2012/wordml" xmlns:w16cid="http://schemas.microsoft.com/office/word/2016/wordml/cid" xmlns:w16se="http://schemas.microsoft.com/office/word/2015/wordml/symex" xmlns:wpg="http://schemas.microsoft.com/office/word/2010/wordprocessingGroup" xmlns:wpi="http://schemas.microsoft.com/office/word/2010/wordprocessingInk" xmlns:wne="http://schemas.microsoft.com/office/word/2006/wordml" xmlns:wps="http://schemas.microsoft.com/office/word/2010/wordprocessingShape" mc:Ignorable="w14 w15 w16se w16cid wp14">
+<w:ftr xmlns:wpc="http://schemas.microsoft.com/office/word/2010/wordprocessingCanvas" xmlns:cx="http://schemas.microsoft.com/office/drawing/2014/chartex" xmlns:cx1="http://schemas.microsoft.com/office/drawing/2015/9/8/chartex" xmlns:cx2="http://schemas.microsoft.com/office/drawing/2015/10/21/chartex" xmlns:cx3="http://schemas.microsoft.com/office/drawing/2016/5/9/chartex" xmlns:cx4="http://schemas.microsoft.com/office/drawing/2016/5/10/chartex" xmlns:cx5="http://schemas.microsoft.com/office/drawing/2016/5/11/chartex" xmlns:cx6="http://schemas.microsoft.com/office/drawing/2016/5/12/chartex" xmlns:cx7="http://schemas.microsoft.com/office/drawing/2016/5/13/chartex" xmlns:cx8="http://schemas.microsoft.com/office/drawing/2016/5/14/chartex" xmlns:mc="http://schemas.openxmlformats.org/markup-compatibility/2006" xmlns:aink="http://schemas.microsoft.com/office/drawing/2016/ink" xmlns:am3d="http://schemas.microsoft.com/office/drawing/2017/model3d" xmlns:o="urn:schemas-microsoft-com:office:office" xmlns:r="http://schemas.openxmlformats.org/officeDocument/2006/relationships" xmlns:m="http://schemas.openxmlformats.org/officeDocument/2006/math" xmlns:v="urn:schemas-microsoft-com:vml" xmlns:wp14="http://schemas.microsoft.com/office/word/2010/wordprocessingDrawing" xmlns:wp="http://schemas.openxmlformats.org/drawingml/2006/wordprocessingDrawing" xmlns:w10="urn:schemas-microsoft-com:office:word" xmlns:w="http://schemas.openxmlformats.org/wordprocessingml/2006/main" xmlns:w14="http://schemas.microsoft.com/office/word/2010/wordml" xmlns:w15="http://schemas.microsoft.com/office/word/2012/wordml" xmlns:w16cex="http://schemas.microsoft.com/office/word/2018/wordml/cex" xmlns:w16cid="http://schemas.microsoft.com/office/word/2016/wordml/cid" xmlns:w16="http://schemas.microsoft.com/office/word/2018/wordml" xmlns:w16se="http://schemas.microsoft.com/office/word/2015/wordml/symex" xmlns:wpg="http://schemas.microsoft.com/office/word/2010/wordprocessingGroup" xmlns:wpi="http://schemas.microsoft.com/office/word/2010/wordprocessingInk" xmlns:wne="http://schemas.microsoft.com/office/word/2006/wordml" xmlns:wps="http://schemas.microsoft.com/office/word/2010/wordprocessingShape" mc:Ignorable="w14 w15 w16se w16cid w16 w16cex wp14">
   <w:sdt>
     <w:sdtPr>
       <w:id w:val="-97712927"/>
@@ -4399,7 +4667,7 @@
 </file>
 
 <file path=word/footer3.xml><?xml version="1.0" encoding="utf-8"?>
-<w:ftr xmlns:wpc="http://schemas.microsoft.com/office/word/2010/wordprocessingCanvas" xmlns:cx="http://schemas.microsoft.com/office/drawing/2014/chartex" xmlns:cx1="http://schemas.microsoft.com/office/drawing/2015/9/8/chartex" xmlns:cx2="http://schemas.microsoft.com/office/drawing/2015/10/21/chartex" xmlns:cx3="http://schemas.microsoft.com/office/drawing/2016/5/9/chartex" xmlns:cx4="http://schemas.microsoft.com/office/drawing/2016/5/10/chartex" xmlns:cx5="http://schemas.microsoft.com/office/drawing/2016/5/11/chartex" xmlns:cx6="http://schemas.microsoft.com/office/drawing/2016/5/12/chartex" xmlns:cx7="http://schemas.microsoft.com/office/drawing/2016/5/13/chartex" xmlns:cx8="http://schemas.microsoft.com/office/drawing/2016/5/14/chartex" xmlns:mc="http://schemas.openxmlformats.org/markup-compatibility/2006" xmlns:aink="http://schemas.microsoft.com/office/drawing/2016/ink" xmlns:am3d="http://schemas.microsoft.com/office/drawing/2017/model3d" xmlns:o="urn:schemas-microsoft-com:office:office" xmlns:r="http://schemas.openxmlformats.org/officeDocument/2006/relationships" xmlns:m="http://schemas.openxmlformats.org/officeDocument/2006/math" xmlns:v="urn:schemas-microsoft-com:vml" xmlns:wp14="http://schemas.microsoft.com/office/word/2010/wordprocessingDrawing" xmlns:wp="http://schemas.openxmlformats.org/drawingml/2006/wordprocessingDrawing" xmlns:w10="urn:schemas-microsoft-com:office:word" xmlns:w="http://schemas.openxmlformats.org/wordprocessingml/2006/main" xmlns:w14="http://schemas.microsoft.com/office/word/2010/wordml" xmlns:w15="http://schemas.microsoft.com/office/word/2012/wordml" xmlns:w16cid="http://schemas.microsoft.com/office/word/2016/wordml/cid" xmlns:w16se="http://schemas.microsoft.com/office/word/2015/wordml/symex" xmlns:wpg="http://schemas.microsoft.com/office/word/2010/wordprocessingGroup" xmlns:wpi="http://schemas.microsoft.com/office/word/2010/wordprocessingInk" xmlns:wne="http://schemas.microsoft.com/office/word/2006/wordml" xmlns:wps="http://schemas.microsoft.com/office/word/2010/wordprocessingShape" mc:Ignorable="w14 w15 w16se w16cid wp14">
+<w:ftr xmlns:wpc="http://schemas.microsoft.com/office/word/2010/wordprocessingCanvas" xmlns:cx="http://schemas.microsoft.com/office/drawing/2014/chartex" xmlns:cx1="http://schemas.microsoft.com/office/drawing/2015/9/8/chartex" xmlns:cx2="http://schemas.microsoft.com/office/drawing/2015/10/21/chartex" xmlns:cx3="http://schemas.microsoft.com/office/drawing/2016/5/9/chartex" xmlns:cx4="http://schemas.microsoft.com/office/drawing/2016/5/10/chartex" xmlns:cx5="http://schemas.microsoft.com/office/drawing/2016/5/11/chartex" xmlns:cx6="http://schemas.microsoft.com/office/drawing/2016/5/12/chartex" xmlns:cx7="http://schemas.microsoft.com/office/drawing/2016/5/13/chartex" xmlns:cx8="http://schemas.microsoft.com/office/drawing/2016/5/14/chartex" xmlns:mc="http://schemas.openxmlformats.org/markup-compatibility/2006" xmlns:aink="http://schemas.microsoft.com/office/drawing/2016/ink" xmlns:am3d="http://schemas.microsoft.com/office/drawing/2017/model3d" xmlns:o="urn:schemas-microsoft-com:office:office" xmlns:r="http://schemas.openxmlformats.org/officeDocument/2006/relationships" xmlns:m="http://schemas.openxmlformats.org/officeDocument/2006/math" xmlns:v="urn:schemas-microsoft-com:vml" xmlns:wp14="http://schemas.microsoft.com/office/word/2010/wordprocessingDrawing" xmlns:wp="http://schemas.openxmlformats.org/drawingml/2006/wordprocessingDrawing" xmlns:w10="urn:schemas-microsoft-com:office:word" xmlns:w="http://schemas.openxmlformats.org/wordprocessingml/2006/main" xmlns:w14="http://schemas.microsoft.com/office/word/2010/wordml" xmlns:w15="http://schemas.microsoft.com/office/word/2012/wordml" xmlns:w16cex="http://schemas.microsoft.com/office/word/2018/wordml/cex" xmlns:w16cid="http://schemas.microsoft.com/office/word/2016/wordml/cid" xmlns:w16="http://schemas.microsoft.com/office/word/2018/wordml" xmlns:w16se="http://schemas.microsoft.com/office/word/2015/wordml/symex" xmlns:wpg="http://schemas.microsoft.com/office/word/2010/wordprocessingGroup" xmlns:wpi="http://schemas.microsoft.com/office/word/2010/wordprocessingInk" xmlns:wne="http://schemas.microsoft.com/office/word/2006/wordml" xmlns:wps="http://schemas.microsoft.com/office/word/2010/wordprocessingShape" mc:Ignorable="w14 w15 w16se w16cid w16 w16cex wp14">
   <w:p>
     <w:pPr>
       <w:pStyle w:val="Footer"/>
@@ -4409,7 +4677,7 @@
 </file>
 
 <file path=word/footnotes.xml><?xml version="1.0" encoding="utf-8"?>
-<w:footnotes xmlns:wpc="http://schemas.microsoft.com/office/word/2010/wordprocessingCanvas" xmlns:cx="http://schemas.microsoft.com/office/drawing/2014/chartex" xmlns:cx1="http://schemas.microsoft.com/office/drawing/2015/9/8/chartex" xmlns:cx2="http://schemas.microsoft.com/office/drawing/2015/10/21/chartex" xmlns:cx3="http://schemas.microsoft.com/office/drawing/2016/5/9/chartex" xmlns:cx4="http://schemas.microsoft.com/office/drawing/2016/5/10/chartex" xmlns:cx5="http://schemas.microsoft.com/office/drawing/2016/5/11/chartex" xmlns:cx6="http://schemas.microsoft.com/office/drawing/2016/5/12/chartex" xmlns:cx7="http://schemas.microsoft.com/office/drawing/2016/5/13/chartex" xmlns:cx8="http://schemas.microsoft.com/office/drawing/2016/5/14/chartex" xmlns:mc="http://schemas.openxmlformats.org/markup-compatibility/2006" xmlns:aink="http://schemas.microsoft.com/office/drawing/2016/ink" xmlns:am3d="http://schemas.microsoft.com/office/drawing/2017/model3d" xmlns:o="urn:schemas-microsoft-com:office:office" xmlns:r="http://schemas.openxmlformats.org/officeDocument/2006/relationships" xmlns:m="http://schemas.openxmlformats.org/officeDocument/2006/math" xmlns:v="urn:schemas-microsoft-com:vml" xmlns:wp14="http://schemas.microsoft.com/office/word/2010/wordprocessingDrawing" xmlns:wp="http://schemas.openxmlformats.org/drawingml/2006/wordprocessingDrawing" xmlns:w10="urn:schemas-microsoft-com:office:word" xmlns:w="http://schemas.openxmlformats.org/wordprocessingml/2006/main" xmlns:w14="http://schemas.microsoft.com/office/word/2010/wordml" xmlns:w15="http://schemas.microsoft.com/office/word/2012/wordml" xmlns:w16cid="http://schemas.microsoft.com/office/word/2016/wordml/cid" xmlns:w16se="http://schemas.microsoft.com/office/word/2015/wordml/symex" xmlns:wpg="http://schemas.microsoft.com/office/word/2010/wordprocessingGroup" xmlns:wpi="http://schemas.microsoft.com/office/word/2010/wordprocessingInk" xmlns:wne="http://schemas.microsoft.com/office/word/2006/wordml" xmlns:wps="http://schemas.microsoft.com/office/word/2010/wordprocessingShape" mc:Ignorable="w14 w15 w16se w16cid wp14">
+<w:footnotes xmlns:wpc="http://schemas.microsoft.com/office/word/2010/wordprocessingCanvas" xmlns:cx="http://schemas.microsoft.com/office/drawing/2014/chartex" xmlns:cx1="http://schemas.microsoft.com/office/drawing/2015/9/8/chartex" xmlns:cx2="http://schemas.microsoft.com/office/drawing/2015/10/21/chartex" xmlns:cx3="http://schemas.microsoft.com/office/drawing/2016/5/9/chartex" xmlns:cx4="http://schemas.microsoft.com/office/drawing/2016/5/10/chartex" xmlns:cx5="http://schemas.microsoft.com/office/drawing/2016/5/11/chartex" xmlns:cx6="http://schemas.microsoft.com/office/drawing/2016/5/12/chartex" xmlns:cx7="http://schemas.microsoft.com/office/drawing/2016/5/13/chartex" xmlns:cx8="http://schemas.microsoft.com/office/drawing/2016/5/14/chartex" xmlns:mc="http://schemas.openxmlformats.org/markup-compatibility/2006" xmlns:aink="http://schemas.microsoft.com/office/drawing/2016/ink" xmlns:am3d="http://schemas.microsoft.com/office/drawing/2017/model3d" xmlns:o="urn:schemas-microsoft-com:office:office" xmlns:r="http://schemas.openxmlformats.org/officeDocument/2006/relationships" xmlns:m="http://schemas.openxmlformats.org/officeDocument/2006/math" xmlns:v="urn:schemas-microsoft-com:vml" xmlns:wp14="http://schemas.microsoft.com/office/word/2010/wordprocessingDrawing" xmlns:wp="http://schemas.openxmlformats.org/drawingml/2006/wordprocessingDrawing" xmlns:w10="urn:schemas-microsoft-com:office:word" xmlns:w="http://schemas.openxmlformats.org/wordprocessingml/2006/main" xmlns:w14="http://schemas.microsoft.com/office/word/2010/wordml" xmlns:w15="http://schemas.microsoft.com/office/word/2012/wordml" xmlns:w16cex="http://schemas.microsoft.com/office/word/2018/wordml/cex" xmlns:w16cid="http://schemas.microsoft.com/office/word/2016/wordml/cid" xmlns:w16="http://schemas.microsoft.com/office/word/2018/wordml" xmlns:w16se="http://schemas.microsoft.com/office/word/2015/wordml/symex" xmlns:wpg="http://schemas.microsoft.com/office/word/2010/wordprocessingGroup" xmlns:wpi="http://schemas.microsoft.com/office/word/2010/wordprocessingInk" xmlns:wne="http://schemas.microsoft.com/office/word/2006/wordml" xmlns:wps="http://schemas.microsoft.com/office/word/2010/wordprocessingShape" mc:Ignorable="w14 w15 w16se w16cid w16 w16cex wp14">
   <w:footnote w:type="separator" w:id="-1">
     <w:p>
       <w:r>
@@ -4431,7 +4699,7 @@
 </file>
 
 <file path=word/header1.xml><?xml version="1.0" encoding="utf-8"?>
-<w:hdr xmlns:wpc="http://schemas.microsoft.com/office/word/2010/wordprocessingCanvas" xmlns:cx="http://schemas.microsoft.com/office/drawing/2014/chartex" xmlns:cx1="http://schemas.microsoft.com/office/drawing/2015/9/8/chartex" xmlns:cx2="http://schemas.microsoft.com/office/drawing/2015/10/21/chartex" xmlns:cx3="http://schemas.microsoft.com/office/drawing/2016/5/9/chartex" xmlns:cx4="http://schemas.microsoft.com/office/drawing/2016/5/10/chartex" xmlns:cx5="http://schemas.microsoft.com/office/drawing/2016/5/11/chartex" xmlns:cx6="http://schemas.microsoft.com/office/drawing/2016/5/12/chartex" xmlns:cx7="http://schemas.microsoft.com/office/drawing/2016/5/13/chartex" xmlns:cx8="http://schemas.microsoft.com/office/drawing/2016/5/14/chartex" xmlns:mc="http://schemas.openxmlformats.org/markup-compatibility/2006" xmlns:aink="http://schemas.microsoft.com/office/drawing/2016/ink" xmlns:am3d="http://schemas.microsoft.com/office/drawing/2017/model3d" xmlns:o="urn:schemas-microsoft-com:office:office" xmlns:r="http://schemas.openxmlformats.org/officeDocument/2006/relationships" xmlns:m="http://schemas.openxmlformats.org/officeDocument/2006/math" xmlns:v="urn:schemas-microsoft-com:vml" xmlns:wp14="http://schemas.microsoft.com/office/word/2010/wordprocessingDrawing" xmlns:wp="http://schemas.openxmlformats.org/drawingml/2006/wordprocessingDrawing" xmlns:w10="urn:schemas-microsoft-com:office:word" xmlns:w="http://schemas.openxmlformats.org/wordprocessingml/2006/main" xmlns:w14="http://schemas.microsoft.com/office/word/2010/wordml" xmlns:w15="http://schemas.microsoft.com/office/word/2012/wordml" xmlns:w16cid="http://schemas.microsoft.com/office/word/2016/wordml/cid" xmlns:w16se="http://schemas.microsoft.com/office/word/2015/wordml/symex" xmlns:wpg="http://schemas.microsoft.com/office/word/2010/wordprocessingGroup" xmlns:wpi="http://schemas.microsoft.com/office/word/2010/wordprocessingInk" xmlns:wne="http://schemas.microsoft.com/office/word/2006/wordml" xmlns:wps="http://schemas.microsoft.com/office/word/2010/wordprocessingShape" mc:Ignorable="w14 w15 w16se w16cid wp14">
+<w:hdr xmlns:wpc="http://schemas.microsoft.com/office/word/2010/wordprocessingCanvas" xmlns:cx="http://schemas.microsoft.com/office/drawing/2014/chartex" xmlns:cx1="http://schemas.microsoft.com/office/drawing/2015/9/8/chartex" xmlns:cx2="http://schemas.microsoft.com/office/drawing/2015/10/21/chartex" xmlns:cx3="http://schemas.microsoft.com/office/drawing/2016/5/9/chartex" xmlns:cx4="http://schemas.microsoft.com/office/drawing/2016/5/10/chartex" xmlns:cx5="http://schemas.microsoft.com/office/drawing/2016/5/11/chartex" xmlns:cx6="http://schemas.microsoft.com/office/drawing/2016/5/12/chartex" xmlns:cx7="http://schemas.microsoft.com/office/drawing/2016/5/13/chartex" xmlns:cx8="http://schemas.microsoft.com/office/drawing/2016/5/14/chartex" xmlns:mc="http://schemas.openxmlformats.org/markup-compatibility/2006" xmlns:aink="http://schemas.microsoft.com/office/drawing/2016/ink" xmlns:am3d="http://schemas.microsoft.com/office/drawing/2017/model3d" xmlns:o="urn:schemas-microsoft-com:office:office" xmlns:r="http://schemas.openxmlformats.org/officeDocument/2006/relationships" xmlns:m="http://schemas.openxmlformats.org/officeDocument/2006/math" xmlns:v="urn:schemas-microsoft-com:vml" xmlns:wp14="http://schemas.microsoft.com/office/word/2010/wordprocessingDrawing" xmlns:wp="http://schemas.openxmlformats.org/drawingml/2006/wordprocessingDrawing" xmlns:w10="urn:schemas-microsoft-com:office:word" xmlns:w="http://schemas.openxmlformats.org/wordprocessingml/2006/main" xmlns:w14="http://schemas.microsoft.com/office/word/2010/wordml" xmlns:w15="http://schemas.microsoft.com/office/word/2012/wordml" xmlns:w16cex="http://schemas.microsoft.com/office/word/2018/wordml/cex" xmlns:w16cid="http://schemas.microsoft.com/office/word/2016/wordml/cid" xmlns:w16="http://schemas.microsoft.com/office/word/2018/wordml" xmlns:w16se="http://schemas.microsoft.com/office/word/2015/wordml/symex" xmlns:wpg="http://schemas.microsoft.com/office/word/2010/wordprocessingGroup" xmlns:wpi="http://schemas.microsoft.com/office/word/2010/wordprocessingInk" xmlns:wne="http://schemas.microsoft.com/office/word/2006/wordml" xmlns:wps="http://schemas.microsoft.com/office/word/2010/wordprocessingShape" mc:Ignorable="w14 w15 w16se w16cid w16 w16cex wp14">
   <w:p>
     <w:pPr>
       <w:pStyle w:val="Header"/>
@@ -4441,7 +4709,7 @@
 </file>
 
 <file path=word/header2.xml><?xml version="1.0" encoding="utf-8"?>
-<w:hdr xmlns:wpc="http://schemas.microsoft.com/office/word/2010/wordprocessingCanvas" xmlns:cx="http://schemas.microsoft.com/office/drawing/2014/chartex" xmlns:cx1="http://schemas.microsoft.com/office/drawing/2015/9/8/chartex" xmlns:cx2="http://schemas.microsoft.com/office/drawing/2015/10/21/chartex" xmlns:cx3="http://schemas.microsoft.com/office/drawing/2016/5/9/chartex" xmlns:cx4="http://schemas.microsoft.com/office/drawing/2016/5/10/chartex" xmlns:cx5="http://schemas.microsoft.com/office/drawing/2016/5/11/chartex" xmlns:cx6="http://schemas.microsoft.com/office/drawing/2016/5/12/chartex" xmlns:cx7="http://schemas.microsoft.com/office/drawing/2016/5/13/chartex" xmlns:cx8="http://schemas.microsoft.com/office/drawing/2016/5/14/chartex" xmlns:mc="http://schemas.openxmlformats.org/markup-compatibility/2006" xmlns:aink="http://schemas.microsoft.com/office/drawing/2016/ink" xmlns:am3d="http://schemas.microsoft.com/office/drawing/2017/model3d" xmlns:o="urn:schemas-microsoft-com:office:office" xmlns:r="http://schemas.openxmlformats.org/officeDocument/2006/relationships" xmlns:m="http://schemas.openxmlformats.org/officeDocument/2006/math" xmlns:v="urn:schemas-microsoft-com:vml" xmlns:wp14="http://schemas.microsoft.com/office/word/2010/wordprocessingDrawing" xmlns:wp="http://schemas.openxmlformats.org/drawingml/2006/wordprocessingDrawing" xmlns:w10="urn:schemas-microsoft-com:office:word" xmlns:w="http://schemas.openxmlformats.org/wordprocessingml/2006/main" xmlns:w14="http://schemas.microsoft.com/office/word/2010/wordml" xmlns:w15="http://schemas.microsoft.com/office/word/2012/wordml" xmlns:w16cid="http://schemas.microsoft.com/office/word/2016/wordml/cid" xmlns:w16se="http://schemas.microsoft.com/office/word/2015/wordml/symex" xmlns:wpg="http://schemas.microsoft.com/office/word/2010/wordprocessingGroup" xmlns:wpi="http://schemas.microsoft.com/office/word/2010/wordprocessingInk" xmlns:wne="http://schemas.microsoft.com/office/word/2006/wordml" xmlns:wps="http://schemas.microsoft.com/office/word/2010/wordprocessingShape" mc:Ignorable="w14 w15 w16se w16cid wp14">
+<w:hdr xmlns:wpc="http://schemas.microsoft.com/office/word/2010/wordprocessingCanvas" xmlns:cx="http://schemas.microsoft.com/office/drawing/2014/chartex" xmlns:cx1="http://schemas.microsoft.com/office/drawing/2015/9/8/chartex" xmlns:cx2="http://schemas.microsoft.com/office/drawing/2015/10/21/chartex" xmlns:cx3="http://schemas.microsoft.com/office/drawing/2016/5/9/chartex" xmlns:cx4="http://schemas.microsoft.com/office/drawing/2016/5/10/chartex" xmlns:cx5="http://schemas.microsoft.com/office/drawing/2016/5/11/chartex" xmlns:cx6="http://schemas.microsoft.com/office/drawing/2016/5/12/chartex" xmlns:cx7="http://schemas.microsoft.com/office/drawing/2016/5/13/chartex" xmlns:cx8="http://schemas.microsoft.com/office/drawing/2016/5/14/chartex" xmlns:mc="http://schemas.openxmlformats.org/markup-compatibility/2006" xmlns:aink="http://schemas.microsoft.com/office/drawing/2016/ink" xmlns:am3d="http://schemas.microsoft.com/office/drawing/2017/model3d" xmlns:o="urn:schemas-microsoft-com:office:office" xmlns:r="http://schemas.openxmlformats.org/officeDocument/2006/relationships" xmlns:m="http://schemas.openxmlformats.org/officeDocument/2006/math" xmlns:v="urn:schemas-microsoft-com:vml" xmlns:wp14="http://schemas.microsoft.com/office/word/2010/wordprocessingDrawing" xmlns:wp="http://schemas.openxmlformats.org/drawingml/2006/wordprocessingDrawing" xmlns:w10="urn:schemas-microsoft-com:office:word" xmlns:w="http://schemas.openxmlformats.org/wordprocessingml/2006/main" xmlns:w14="http://schemas.microsoft.com/office/word/2010/wordml" xmlns:w15="http://schemas.microsoft.com/office/word/2012/wordml" xmlns:w16cex="http://schemas.microsoft.com/office/word/2018/wordml/cex" xmlns:w16cid="http://schemas.microsoft.com/office/word/2016/wordml/cid" xmlns:w16="http://schemas.microsoft.com/office/word/2018/wordml" xmlns:w16se="http://schemas.microsoft.com/office/word/2015/wordml/symex" xmlns:wpg="http://schemas.microsoft.com/office/word/2010/wordprocessingGroup" xmlns:wpi="http://schemas.microsoft.com/office/word/2010/wordprocessingInk" xmlns:wne="http://schemas.microsoft.com/office/word/2006/wordml" xmlns:wps="http://schemas.microsoft.com/office/word/2010/wordprocessingShape" mc:Ignorable="w14 w15 w16se w16cid w16 w16cex wp14">
   <w:sdt>
     <w:sdtPr>
       <w:alias w:val="Author"/>
@@ -4474,7 +4742,7 @@
 </file>
 
 <file path=word/header3.xml><?xml version="1.0" encoding="utf-8"?>
-<w:hdr xmlns:wpc="http://schemas.microsoft.com/office/word/2010/wordprocessingCanvas" xmlns:cx="http://schemas.microsoft.com/office/drawing/2014/chartex" xmlns:cx1="http://schemas.microsoft.com/office/drawing/2015/9/8/chartex" xmlns:cx2="http://schemas.microsoft.com/office/drawing/2015/10/21/chartex" xmlns:cx3="http://schemas.microsoft.com/office/drawing/2016/5/9/chartex" xmlns:cx4="http://schemas.microsoft.com/office/drawing/2016/5/10/chartex" xmlns:cx5="http://schemas.microsoft.com/office/drawing/2016/5/11/chartex" xmlns:cx6="http://schemas.microsoft.com/office/drawing/2016/5/12/chartex" xmlns:cx7="http://schemas.microsoft.com/office/drawing/2016/5/13/chartex" xmlns:cx8="http://schemas.microsoft.com/office/drawing/2016/5/14/chartex" xmlns:mc="http://schemas.openxmlformats.org/markup-compatibility/2006" xmlns:aink="http://schemas.microsoft.com/office/drawing/2016/ink" xmlns:am3d="http://schemas.microsoft.com/office/drawing/2017/model3d" xmlns:o="urn:schemas-microsoft-com:office:office" xmlns:r="http://schemas.openxmlformats.org/officeDocument/2006/relationships" xmlns:m="http://schemas.openxmlformats.org/officeDocument/2006/math" xmlns:v="urn:schemas-microsoft-com:vml" xmlns:wp14="http://schemas.microsoft.com/office/word/2010/wordprocessingDrawing" xmlns:wp="http://schemas.openxmlformats.org/drawingml/2006/wordprocessingDrawing" xmlns:w10="urn:schemas-microsoft-com:office:word" xmlns:w="http://schemas.openxmlformats.org/wordprocessingml/2006/main" xmlns:w14="http://schemas.microsoft.com/office/word/2010/wordml" xmlns:w15="http://schemas.microsoft.com/office/word/2012/wordml" xmlns:w16cid="http://schemas.microsoft.com/office/word/2016/wordml/cid" xmlns:w16se="http://schemas.microsoft.com/office/word/2015/wordml/symex" xmlns:wpg="http://schemas.microsoft.com/office/word/2010/wordprocessingGroup" xmlns:wpi="http://schemas.microsoft.com/office/word/2010/wordprocessingInk" xmlns:wne="http://schemas.microsoft.com/office/word/2006/wordml" xmlns:wps="http://schemas.microsoft.com/office/word/2010/wordprocessingShape" mc:Ignorable="w14 w15 w16se w16cid wp14">
+<w:hdr xmlns:wpc="http://schemas.microsoft.com/office/word/2010/wordprocessingCanvas" xmlns:cx="http://schemas.microsoft.com/office/drawing/2014/chartex" xmlns:cx1="http://schemas.microsoft.com/office/drawing/2015/9/8/chartex" xmlns:cx2="http://schemas.microsoft.com/office/drawing/2015/10/21/chartex" xmlns:cx3="http://schemas.microsoft.com/office/drawing/2016/5/9/chartex" xmlns:cx4="http://schemas.microsoft.com/office/drawing/2016/5/10/chartex" xmlns:cx5="http://schemas.microsoft.com/office/drawing/2016/5/11/chartex" xmlns:cx6="http://schemas.microsoft.com/office/drawing/2016/5/12/chartex" xmlns:cx7="http://schemas.microsoft.com/office/drawing/2016/5/13/chartex" xmlns:cx8="http://schemas.microsoft.com/office/drawing/2016/5/14/chartex" xmlns:mc="http://schemas.openxmlformats.org/markup-compatibility/2006" xmlns:aink="http://schemas.microsoft.com/office/drawing/2016/ink" xmlns:am3d="http://schemas.microsoft.com/office/drawing/2017/model3d" xmlns:o="urn:schemas-microsoft-com:office:office" xmlns:r="http://schemas.openxmlformats.org/officeDocument/2006/relationships" xmlns:m="http://schemas.openxmlformats.org/officeDocument/2006/math" xmlns:v="urn:schemas-microsoft-com:vml" xmlns:wp14="http://schemas.microsoft.com/office/word/2010/wordprocessingDrawing" xmlns:wp="http://schemas.openxmlformats.org/drawingml/2006/wordprocessingDrawing" xmlns:w10="urn:schemas-microsoft-com:office:word" xmlns:w="http://schemas.openxmlformats.org/wordprocessingml/2006/main" xmlns:w14="http://schemas.microsoft.com/office/word/2010/wordml" xmlns:w15="http://schemas.microsoft.com/office/word/2012/wordml" xmlns:w16cex="http://schemas.microsoft.com/office/word/2018/wordml/cex" xmlns:w16cid="http://schemas.microsoft.com/office/word/2016/wordml/cid" xmlns:w16="http://schemas.microsoft.com/office/word/2018/wordml" xmlns:w16se="http://schemas.microsoft.com/office/word/2015/wordml/symex" xmlns:wpg="http://schemas.microsoft.com/office/word/2010/wordprocessingGroup" xmlns:wpi="http://schemas.microsoft.com/office/word/2010/wordprocessingInk" xmlns:wne="http://schemas.microsoft.com/office/word/2006/wordml" xmlns:wps="http://schemas.microsoft.com/office/word/2010/wordprocessingShape" mc:Ignorable="w14 w15 w16se w16cid w16 w16cex wp14">
   <w:p>
     <w:pPr>
       <w:pStyle w:val="Header"/>
@@ -4484,11 +4752,11 @@
 </file>
 
 <file path=word/numbering.xml><?xml version="1.0" encoding="utf-8"?>
-<w:numbering xmlns:wpc="http://schemas.microsoft.com/office/word/2010/wordprocessingCanvas" xmlns:cx="http://schemas.microsoft.com/office/drawing/2014/chartex" xmlns:cx1="http://schemas.microsoft.com/office/drawing/2015/9/8/chartex" xmlns:cx2="http://schemas.microsoft.com/office/drawing/2015/10/21/chartex" xmlns:cx3="http://schemas.microsoft.com/office/drawing/2016/5/9/chartex" xmlns:cx4="http://schemas.microsoft.com/office/drawing/2016/5/10/chartex" xmlns:cx5="http://schemas.microsoft.com/office/drawing/2016/5/11/chartex" xmlns:cx6="http://schemas.microsoft.com/office/drawing/2016/5/12/chartex" xmlns:cx7="http://schemas.microsoft.com/office/drawing/2016/5/13/chartex" xmlns:cx8="http://schemas.microsoft.com/office/drawing/2016/5/14/chartex" xmlns:mc="http://schemas.openxmlformats.org/markup-compatibility/2006" xmlns:aink="http://schemas.microsoft.com/office/drawing/2016/ink" xmlns:am3d="http://schemas.microsoft.com/office/drawing/2017/model3d" xmlns:o="urn:schemas-microsoft-com:office:office" xmlns:r="http://schemas.openxmlformats.org/officeDocument/2006/relationships" xmlns:m="http://schemas.openxmlformats.org/officeDocument/2006/math" xmlns:v="urn:schemas-microsoft-com:vml" xmlns:wp14="http://schemas.microsoft.com/office/word/2010/wordprocessingDrawing" xmlns:wp="http://schemas.openxmlformats.org/drawingml/2006/wordprocessingDrawing" xmlns:w10="urn:schemas-microsoft-com:office:word" xmlns:w="http://schemas.openxmlformats.org/wordprocessingml/2006/main" xmlns:w14="http://schemas.microsoft.com/office/word/2010/wordml" xmlns:w15="http://schemas.microsoft.com/office/word/2012/wordml" xmlns:w16cid="http://schemas.microsoft.com/office/word/2016/wordml/cid" xmlns:w16se="http://schemas.microsoft.com/office/word/2015/wordml/symex" xmlns:wpg="http://schemas.microsoft.com/office/word/2010/wordprocessingGroup" xmlns:wpi="http://schemas.microsoft.com/office/word/2010/wordprocessingInk" xmlns:wne="http://schemas.microsoft.com/office/word/2006/wordml" xmlns:wps="http://schemas.microsoft.com/office/word/2010/wordprocessingShape" mc:Ignorable="w14 w15 w16se w16cid wp14">
+<w:numbering xmlns:wpc="http://schemas.microsoft.com/office/word/2010/wordprocessingCanvas" xmlns:cx="http://schemas.microsoft.com/office/drawing/2014/chartex" xmlns:cx1="http://schemas.microsoft.com/office/drawing/2015/9/8/chartex" xmlns:cx2="http://schemas.microsoft.com/office/drawing/2015/10/21/chartex" xmlns:cx3="http://schemas.microsoft.com/office/drawing/2016/5/9/chartex" xmlns:cx4="http://schemas.microsoft.com/office/drawing/2016/5/10/chartex" xmlns:cx5="http://schemas.microsoft.com/office/drawing/2016/5/11/chartex" xmlns:cx6="http://schemas.microsoft.com/office/drawing/2016/5/12/chartex" xmlns:cx7="http://schemas.microsoft.com/office/drawing/2016/5/13/chartex" xmlns:cx8="http://schemas.microsoft.com/office/drawing/2016/5/14/chartex" xmlns:mc="http://schemas.openxmlformats.org/markup-compatibility/2006" xmlns:aink="http://schemas.microsoft.com/office/drawing/2016/ink" xmlns:am3d="http://schemas.microsoft.com/office/drawing/2017/model3d" xmlns:o="urn:schemas-microsoft-com:office:office" xmlns:r="http://schemas.openxmlformats.org/officeDocument/2006/relationships" xmlns:m="http://schemas.openxmlformats.org/officeDocument/2006/math" xmlns:v="urn:schemas-microsoft-com:vml" xmlns:wp14="http://schemas.microsoft.com/office/word/2010/wordprocessingDrawing" xmlns:wp="http://schemas.openxmlformats.org/drawingml/2006/wordprocessingDrawing" xmlns:w10="urn:schemas-microsoft-com:office:word" xmlns:w="http://schemas.openxmlformats.org/wordprocessingml/2006/main" xmlns:w14="http://schemas.microsoft.com/office/word/2010/wordml" xmlns:w15="http://schemas.microsoft.com/office/word/2012/wordml" xmlns:w16cex="http://schemas.microsoft.com/office/word/2018/wordml/cex" xmlns:w16cid="http://schemas.microsoft.com/office/word/2016/wordml/cid" xmlns:w16="http://schemas.microsoft.com/office/word/2018/wordml" xmlns:w16se="http://schemas.microsoft.com/office/word/2015/wordml/symex" xmlns:wpg="http://schemas.microsoft.com/office/word/2010/wordprocessingGroup" xmlns:wpi="http://schemas.microsoft.com/office/word/2010/wordprocessingInk" xmlns:wne="http://schemas.microsoft.com/office/word/2006/wordml" xmlns:wps="http://schemas.microsoft.com/office/word/2010/wordprocessingShape" mc:Ignorable="w14 w15 w16se w16cid w16 w16cex wp14">
   <w:abstractNum w:abstractNumId="0" w15:restartNumberingAfterBreak="0">
     <w:nsid w:val="FFFFFF7C"/>
     <w:multiLevelType w:val="singleLevel"/>
-    <w:tmpl w:val="721E670E"/>
+    <w:tmpl w:val="AFEA3044"/>
     <w:lvl w:ilvl="0">
       <w:start w:val="1"/>
       <w:numFmt w:val="decimal"/>
@@ -4539,7 +4807,7 @@
   <w:abstractNum w:abstractNumId="3" w15:restartNumberingAfterBreak="0">
     <w:nsid w:val="FFFFFF7F"/>
     <w:multiLevelType w:val="singleLevel"/>
-    <w:tmpl w:val="A8D682B2"/>
+    <w:tmpl w:val="E11C9D34"/>
     <w:lvl w:ilvl="0">
       <w:start w:val="1"/>
       <w:numFmt w:val="decimal"/>
@@ -4556,7 +4824,7 @@
   <w:abstractNum w:abstractNumId="4" w15:restartNumberingAfterBreak="0">
     <w:nsid w:val="FFFFFF80"/>
     <w:multiLevelType w:val="singleLevel"/>
-    <w:tmpl w:val="86F298A0"/>
+    <w:tmpl w:val="73C017F4"/>
     <w:lvl w:ilvl="0">
       <w:start w:val="1"/>
       <w:numFmt w:val="bullet"/>
@@ -4576,7 +4844,7 @@
   <w:abstractNum w:abstractNumId="5" w15:restartNumberingAfterBreak="0">
     <w:nsid w:val="FFFFFF81"/>
     <w:multiLevelType w:val="singleLevel"/>
-    <w:tmpl w:val="F7B8FC4C"/>
+    <w:tmpl w:val="E6F02026"/>
     <w:lvl w:ilvl="0">
       <w:start w:val="1"/>
       <w:numFmt w:val="bullet"/>
@@ -4596,7 +4864,7 @@
   <w:abstractNum w:abstractNumId="6" w15:restartNumberingAfterBreak="0">
     <w:nsid w:val="FFFFFF82"/>
     <w:multiLevelType w:val="singleLevel"/>
-    <w:tmpl w:val="BF989BC8"/>
+    <w:tmpl w:val="0DB8CF78"/>
     <w:lvl w:ilvl="0">
       <w:start w:val="1"/>
       <w:numFmt w:val="bullet"/>
@@ -8777,7 +9045,7 @@
 </file>
 
 <file path=word/styles.xml><?xml version="1.0" encoding="utf-8"?>
-<w:styles xmlns:mc="http://schemas.openxmlformats.org/markup-compatibility/2006" xmlns:r="http://schemas.openxmlformats.org/officeDocument/2006/relationships" xmlns:w="http://schemas.openxmlformats.org/wordprocessingml/2006/main" xmlns:w14="http://schemas.microsoft.com/office/word/2010/wordml" xmlns:w15="http://schemas.microsoft.com/office/word/2012/wordml" xmlns:w16cid="http://schemas.microsoft.com/office/word/2016/wordml/cid" xmlns:w16se="http://schemas.microsoft.com/office/word/2015/wordml/symex" mc:Ignorable="w14 w15 w16se w16cid">
+<w:styles xmlns:mc="http://schemas.openxmlformats.org/markup-compatibility/2006" xmlns:r="http://schemas.openxmlformats.org/officeDocument/2006/relationships" xmlns:w="http://schemas.openxmlformats.org/wordprocessingml/2006/main" xmlns:w14="http://schemas.microsoft.com/office/word/2010/wordml" xmlns:w15="http://schemas.microsoft.com/office/word/2012/wordml" xmlns:w16cex="http://schemas.microsoft.com/office/word/2018/wordml/cex" xmlns:w16cid="http://schemas.microsoft.com/office/word/2016/wordml/cid" xmlns:w16="http://schemas.microsoft.com/office/word/2018/wordml" xmlns:w16se="http://schemas.microsoft.com/office/word/2015/wordml/symex" mc:Ignorable="w14 w15 w16se w16cid w16 w16cex">
   <w:docDefaults>
     <w:rPrDefault>
       <w:rPr>
@@ -8793,7 +9061,7 @@
       </w:pPr>
     </w:pPrDefault>
   </w:docDefaults>
-  <w:latentStyles w:defLockedState="0" w:defUIPriority="99" w:defSemiHidden="0" w:defUnhideWhenUsed="0" w:defQFormat="0" w:count="377">
+  <w:latentStyles w:defLockedState="0" w:defUIPriority="99" w:defSemiHidden="0" w:defUnhideWhenUsed="0" w:defQFormat="0" w:count="376">
     <w:lsdException w:name="Normal" w:uiPriority="0" w:qFormat="1"/>
     <w:lsdException w:name="heading 1" w:uiPriority="9" w:qFormat="1"/>
     <w:lsdException w:name="heading 2" w:semiHidden="1" w:uiPriority="9" w:unhideWhenUsed="1" w:qFormat="1"/>
@@ -8899,6 +9167,7 @@
     <w:lsdException w:name="HTML Sample" w:semiHidden="1" w:unhideWhenUsed="1"/>
     <w:lsdException w:name="HTML Typewriter" w:semiHidden="1" w:unhideWhenUsed="1"/>
     <w:lsdException w:name="HTML Variable" w:semiHidden="1" w:unhideWhenUsed="1"/>
+    <w:lsdException w:name="Normal Table" w:semiHidden="1" w:unhideWhenUsed="1"/>
     <w:lsdException w:name="annotation subject" w:semiHidden="1" w:unhideWhenUsed="1"/>
     <w:lsdException w:name="No List" w:semiHidden="1" w:unhideWhenUsed="1"/>
     <w:lsdException w:name="Outline List 1" w:semiHidden="1" w:unhideWhenUsed="1"/>
@@ -8945,8 +9214,10 @@
     <w:lsdException w:name="Table Subtle 2" w:semiHidden="1" w:unhideWhenUsed="1"/>
     <w:lsdException w:name="Table Web 1" w:semiHidden="1" w:unhideWhenUsed="1"/>
     <w:lsdException w:name="Table Web 2" w:semiHidden="1" w:unhideWhenUsed="1"/>
+    <w:lsdException w:name="Table Web 3" w:semiHidden="1" w:unhideWhenUsed="1"/>
     <w:lsdException w:name="Balloon Text" w:semiHidden="1" w:unhideWhenUsed="1"/>
     <w:lsdException w:name="Table Grid" w:uiPriority="59"/>
+    <w:lsdException w:name="Table Theme" w:semiHidden="1" w:unhideWhenUsed="1"/>
     <w:lsdException w:name="Placeholder Text" w:semiHidden="1"/>
     <w:lsdException w:name="No Spacing" w:uiPriority="1" w:qFormat="1"/>
     <w:lsdException w:name="Light Shading" w:uiPriority="60"/>
@@ -9167,12 +9438,11 @@
     <w:lsdException w:name="Hashtag" w:semiHidden="1" w:unhideWhenUsed="1"/>
     <w:lsdException w:name="Unresolved Mention" w:semiHidden="1" w:unhideWhenUsed="1"/>
     <w:lsdException w:name="Smart Link" w:semiHidden="1" w:unhideWhenUsed="1"/>
-    <w:lsdException w:name="Smart Link Error" w:semiHidden="1" w:unhideWhenUsed="1"/>
   </w:latentStyles>
   <w:style w:type="paragraph" w:default="1" w:styleId="Normal">
     <w:name w:val="Normal"/>
     <w:qFormat/>
-    <w:rsid w:val="00F11A7C"/>
+    <w:rsid w:val="00BF4992"/>
     <w:pPr>
       <w:spacing w:after="240" w:line="300" w:lineRule="auto"/>
     </w:pPr>
@@ -9190,7 +9460,7 @@
     <w:link w:val="Heading1Char"/>
     <w:uiPriority w:val="9"/>
     <w:qFormat/>
-    <w:rsid w:val="00F11A7C"/>
+    <w:rsid w:val="00BF4992"/>
     <w:pPr>
       <w:keepNext/>
       <w:keepLines/>
@@ -9212,11 +9482,11 @@
     <w:uiPriority w:val="9"/>
     <w:unhideWhenUsed/>
     <w:qFormat/>
-    <w:rsid w:val="00F11A7C"/>
+    <w:rsid w:val="00BF4992"/>
     <w:pPr>
       <w:keepNext/>
       <w:keepLines/>
-      <w:spacing w:before="40" w:after="0" w:line="360" w:lineRule="auto"/>
+      <w:spacing w:before="120" w:after="0" w:line="360" w:lineRule="auto"/>
       <w:outlineLvl w:val="1"/>
     </w:pPr>
     <w:rPr>
@@ -9233,11 +9503,11 @@
     <w:link w:val="Heading3Char"/>
     <w:uiPriority w:val="9"/>
     <w:unhideWhenUsed/>
-    <w:rsid w:val="00F11A7C"/>
+    <w:rsid w:val="00BF4992"/>
     <w:pPr>
       <w:keepNext/>
       <w:keepLines/>
-      <w:spacing w:before="40" w:after="0" w:line="360" w:lineRule="auto"/>
+      <w:spacing w:before="120" w:after="0" w:line="360" w:lineRule="auto"/>
       <w:outlineLvl w:val="2"/>
     </w:pPr>
     <w:rPr>
@@ -9254,11 +9524,11 @@
     <w:link w:val="Heading4Char"/>
     <w:uiPriority w:val="9"/>
     <w:unhideWhenUsed/>
-    <w:rsid w:val="00F11A7C"/>
+    <w:rsid w:val="00BF4992"/>
     <w:pPr>
       <w:keepNext/>
       <w:keepLines/>
-      <w:spacing w:before="40" w:after="0" w:line="360" w:lineRule="auto"/>
+      <w:spacing w:before="120" w:after="0" w:line="360" w:lineRule="auto"/>
       <w:outlineLvl w:val="3"/>
     </w:pPr>
     <w:rPr>
@@ -9277,7 +9547,7 @@
     <w:link w:val="Heading5Char"/>
     <w:uiPriority w:val="9"/>
     <w:unhideWhenUsed/>
-    <w:rsid w:val="00F11A7C"/>
+    <w:rsid w:val="00BF4992"/>
     <w:pPr>
       <w:keepNext/>
       <w:keepLines/>
@@ -9301,7 +9571,7 @@
     <w:uiPriority w:val="9"/>
     <w:unhideWhenUsed/>
     <w:qFormat/>
-    <w:rsid w:val="00F11A7C"/>
+    <w:rsid w:val="00BF4992"/>
     <w:pPr>
       <w:keepNext/>
       <w:keepLines/>
@@ -9326,7 +9596,7 @@
     <w:semiHidden/>
     <w:unhideWhenUsed/>
     <w:qFormat/>
-    <w:rsid w:val="00F11A7C"/>
+    <w:rsid w:val="00BF4992"/>
     <w:pPr>
       <w:keepNext/>
       <w:keepLines/>
@@ -9347,7 +9617,7 @@
     <w:semiHidden/>
     <w:unhideWhenUsed/>
     <w:qFormat/>
-    <w:rsid w:val="00F11A7C"/>
+    <w:rsid w:val="00BF4992"/>
     <w:pPr>
       <w:keepNext/>
       <w:keepLines/>
@@ -9370,7 +9640,7 @@
     <w:semiHidden/>
     <w:unhideWhenUsed/>
     <w:qFormat/>
-    <w:rsid w:val="00F11A7C"/>
+    <w:rsid w:val="00BF4992"/>
     <w:pPr>
       <w:keepNext/>
       <w:keepLines/>
@@ -9387,7 +9657,7 @@
     <w:uiPriority w:val="1"/>
     <w:semiHidden/>
     <w:unhideWhenUsed/>
-    <w:rsid w:val="00F11A7C"/>
+    <w:rsid w:val="00BF4992"/>
   </w:style>
   <w:style w:type="table" w:default="1" w:styleId="TableNormal">
     <w:name w:val="Normal Table"/>
@@ -9409,7 +9679,7 @@
     <w:uiPriority w:val="99"/>
     <w:semiHidden/>
     <w:unhideWhenUsed/>
-    <w:rsid w:val="00F11A7C"/>
+    <w:rsid w:val="00BF4992"/>
   </w:style>
   <w:style w:type="paragraph" w:styleId="Title">
     <w:name w:val="Title"/>
@@ -9449,7 +9719,7 @@
     <w:basedOn w:val="DefaultParagraphFont"/>
     <w:link w:val="Heading1"/>
     <w:uiPriority w:val="9"/>
-    <w:rsid w:val="00F11A7C"/>
+    <w:rsid w:val="00BF4992"/>
     <w:rPr>
       <w:rFonts w:asciiTheme="majorHAnsi" w:eastAsiaTheme="majorEastAsia" w:hAnsiTheme="majorHAnsi" w:cstheme="majorBidi"/>
       <w:color w:val="31378B" w:themeColor="text2"/>
@@ -9463,7 +9733,7 @@
     <w:basedOn w:val="DefaultParagraphFont"/>
     <w:link w:val="Heading2"/>
     <w:uiPriority w:val="9"/>
-    <w:rsid w:val="00F11A7C"/>
+    <w:rsid w:val="00BF4992"/>
     <w:rPr>
       <w:rFonts w:asciiTheme="majorHAnsi" w:eastAsiaTheme="majorEastAsia" w:hAnsiTheme="majorHAnsi" w:cstheme="majorBidi"/>
       <w:color w:val="31378B" w:themeColor="text2"/>
@@ -9477,7 +9747,7 @@
     <w:basedOn w:val="DefaultParagraphFont"/>
     <w:link w:val="Heading3"/>
     <w:uiPriority w:val="9"/>
-    <w:rsid w:val="00F11A7C"/>
+    <w:rsid w:val="00BF4992"/>
     <w:rPr>
       <w:rFonts w:asciiTheme="majorHAnsi" w:eastAsiaTheme="majorEastAsia" w:hAnsiTheme="majorHAnsi" w:cstheme="majorBidi"/>
       <w:color w:val="31378B" w:themeColor="text2"/>
@@ -9491,7 +9761,7 @@
     <w:basedOn w:val="DefaultParagraphFont"/>
     <w:link w:val="Heading4"/>
     <w:uiPriority w:val="9"/>
-    <w:rsid w:val="00F11A7C"/>
+    <w:rsid w:val="00BF4992"/>
     <w:rPr>
       <w:rFonts w:asciiTheme="majorHAnsi" w:eastAsiaTheme="majorEastAsia" w:hAnsiTheme="majorHAnsi" w:cstheme="majorBidi"/>
       <w:b/>
@@ -9508,7 +9778,7 @@
     <w:basedOn w:val="DefaultParagraphFont"/>
     <w:link w:val="Heading5"/>
     <w:uiPriority w:val="9"/>
-    <w:rsid w:val="00F11A7C"/>
+    <w:rsid w:val="00BF4992"/>
     <w:rPr>
       <w:rFonts w:asciiTheme="majorHAnsi" w:eastAsiaTheme="majorEastAsia" w:hAnsiTheme="majorHAnsi" w:cstheme="majorBidi"/>
       <w:b/>
@@ -9524,7 +9794,7 @@
     <w:basedOn w:val="DefaultParagraphFont"/>
     <w:link w:val="Heading6"/>
     <w:uiPriority w:val="9"/>
-    <w:rsid w:val="00F11A7C"/>
+    <w:rsid w:val="00BF4992"/>
     <w:rPr>
       <w:rFonts w:asciiTheme="majorHAnsi" w:eastAsiaTheme="majorEastAsia" w:hAnsiTheme="majorHAnsi" w:cstheme="majorBidi"/>
       <w:i/>
@@ -9541,7 +9811,7 @@
     <w:link w:val="Heading7"/>
     <w:uiPriority w:val="9"/>
     <w:semiHidden/>
-    <w:rsid w:val="00F11A7C"/>
+    <w:rsid w:val="00BF4992"/>
     <w:rPr>
       <w:rFonts w:asciiTheme="majorHAnsi" w:eastAsiaTheme="majorEastAsia" w:hAnsiTheme="majorHAnsi" w:cstheme="majorBidi"/>
       <w:color w:val="005878" w:themeColor="accent1" w:themeShade="80"/>
@@ -9555,7 +9825,7 @@
     <w:link w:val="Heading8"/>
     <w:uiPriority w:val="9"/>
     <w:semiHidden/>
-    <w:rsid w:val="00F11A7C"/>
+    <w:rsid w:val="00BF4992"/>
     <w:rPr>
       <w:rFonts w:asciiTheme="majorHAnsi" w:eastAsiaTheme="majorEastAsia" w:hAnsiTheme="majorHAnsi" w:cstheme="majorBidi"/>
       <w:color w:val="244061" w:themeColor="accent2" w:themeShade="80"/>
@@ -9570,7 +9840,7 @@
     <w:link w:val="Heading9"/>
     <w:uiPriority w:val="9"/>
     <w:semiHidden/>
-    <w:rsid w:val="00F11A7C"/>
+    <w:rsid w:val="00BF4992"/>
     <w:rPr>
       <w:rFonts w:asciiTheme="majorHAnsi" w:eastAsiaTheme="majorEastAsia" w:hAnsiTheme="majorHAnsi" w:cstheme="majorBidi"/>
       <w:color w:val="005878" w:themeColor="accent6" w:themeShade="80"/>
@@ -9582,7 +9852,7 @@
     <w:name w:val="Hyperlink"/>
     <w:basedOn w:val="DefaultParagraphFont"/>
     <w:uiPriority w:val="99"/>
-    <w:rsid w:val="00F11A7C"/>
+    <w:rsid w:val="00BF4992"/>
     <w:rPr>
       <w:rFonts w:cs="Times New Roman"/>
       <w:color w:val="0000FF"/>
@@ -9593,7 +9863,7 @@
     <w:name w:val="FollowedHyperlink"/>
     <w:basedOn w:val="DefaultParagraphFont"/>
     <w:uiPriority w:val="99"/>
-    <w:rsid w:val="00F11A7C"/>
+    <w:rsid w:val="00BF4992"/>
     <w:rPr>
       <w:rFonts w:cs="Times New Roman"/>
       <w:color w:val="606420"/>
@@ -9604,7 +9874,7 @@
     <w:name w:val="page number"/>
     <w:basedOn w:val="DefaultParagraphFont"/>
     <w:uiPriority w:val="99"/>
-    <w:rsid w:val="00F11A7C"/>
+    <w:rsid w:val="00BF4992"/>
     <w:rPr>
       <w:rFonts w:cs="Times New Roman"/>
     </w:rPr>
@@ -9615,7 +9885,7 @@
     <w:uiPriority w:val="99"/>
     <w:semiHidden/>
     <w:unhideWhenUsed/>
-    <w:rsid w:val="00F11A7C"/>
+    <w:rsid w:val="00BF4992"/>
     <w:rPr>
       <w:color w:val="808080"/>
       <w:shd w:val="clear" w:color="auto" w:fill="E6E6E6"/>
@@ -9627,7 +9897,7 @@
     <w:next w:val="Normal"/>
     <w:autoRedefine/>
     <w:qFormat/>
-    <w:rsid w:val="00F11A7C"/>
+    <w:rsid w:val="00BF4992"/>
     <w:pPr>
       <w:pBdr>
         <w:top w:val="none" w:sz="0" w:space="0" w:color="auto"/>
@@ -9643,7 +9913,7 @@
     <w:basedOn w:val="Normal"/>
     <w:link w:val="CommandChar"/>
     <w:qFormat/>
-    <w:rsid w:val="00F11A7C"/>
+    <w:rsid w:val="00BF4992"/>
     <w:pPr>
       <w:spacing w:line="240" w:lineRule="auto"/>
       <w:ind w:left="284"/>
@@ -9657,7 +9927,7 @@
     <w:name w:val="Code Heading"/>
     <w:basedOn w:val="Normal"/>
     <w:uiPriority w:val="99"/>
-    <w:rsid w:val="00F11A7C"/>
+    <w:rsid w:val="00BF4992"/>
     <w:pPr>
       <w:autoSpaceDE w:val="0"/>
       <w:autoSpaceDN w:val="0"/>
@@ -9676,7 +9946,7 @@
     <w:basedOn w:val="BodyText"/>
     <w:link w:val="PathChar"/>
     <w:qFormat/>
-    <w:rsid w:val="00F11A7C"/>
+    <w:rsid w:val="00BF4992"/>
     <w:pPr>
       <w:jc w:val="both"/>
     </w:pPr>
@@ -9691,7 +9961,7 @@
     <w:basedOn w:val="DefaultParagraphFont"/>
     <w:uiPriority w:val="99"/>
     <w:semiHidden/>
-    <w:rsid w:val="00F11A7C"/>
+    <w:rsid w:val="00BF4992"/>
     <w:rPr>
       <w:color w:val="808080"/>
     </w:rPr>
@@ -9703,7 +9973,7 @@
     <w:uiPriority w:val="99"/>
     <w:semiHidden/>
     <w:unhideWhenUsed/>
-    <w:rsid w:val="00F11A7C"/>
+    <w:rsid w:val="00BF4992"/>
     <w:pPr>
       <w:tabs>
         <w:tab w:val="left" w:pos="916"/>
@@ -9737,7 +10007,7 @@
     <w:link w:val="HTMLPreformatted"/>
     <w:uiPriority w:val="99"/>
     <w:semiHidden/>
-    <w:rsid w:val="00F11A7C"/>
+    <w:rsid w:val="00BF4992"/>
     <w:rPr>
       <w:rFonts w:ascii="Courier New" w:eastAsiaTheme="minorEastAsia" w:hAnsi="Courier New" w:cs="Courier New"/>
       <w:color w:val="000000" w:themeColor="text1"/>
@@ -9749,9 +10019,10 @@
   <w:style w:type="paragraph" w:customStyle="1" w:styleId="SourceCodeStrong">
     <w:name w:val="Source Code Strong"/>
     <w:basedOn w:val="SourceCode"/>
+    <w:next w:val="SourceCode"/>
     <w:link w:val="SourceCodeStrongChar"/>
     <w:qFormat/>
-    <w:rsid w:val="00F11A7C"/>
+    <w:rsid w:val="00BF4992"/>
     <w:rPr>
       <w:b/>
     </w:rPr>
@@ -9759,7 +10030,7 @@
   <w:style w:type="numbering" w:customStyle="1" w:styleId="KennysListStyles">
     <w:name w:val="KennysListStyles"/>
     <w:uiPriority w:val="99"/>
-    <w:rsid w:val="00F11A7C"/>
+    <w:rsid w:val="00BF4992"/>
     <w:pPr>
       <w:numPr>
         <w:numId w:val="1"/>
@@ -9771,7 +10042,7 @@
     <w:basedOn w:val="Normal"/>
     <w:next w:val="Answer"/>
     <w:qFormat/>
-    <w:rsid w:val="00F11A7C"/>
+    <w:rsid w:val="00BF4992"/>
     <w:rPr>
       <w:b/>
     </w:rPr>
@@ -9780,10 +10051,9 @@
     <w:name w:val="Answer"/>
     <w:basedOn w:val="Normal"/>
     <w:qFormat/>
-    <w:rsid w:val="00F11A7C"/>
+    <w:rsid w:val="00BF4992"/>
     <w:pPr>
       <w:spacing w:line="240" w:lineRule="auto"/>
-      <w:ind w:left="720"/>
     </w:pPr>
     <w:rPr>
       <w:i/>
@@ -9793,7 +10063,7 @@
     <w:name w:val="Chapter Heading"/>
     <w:basedOn w:val="Heading1"/>
     <w:qFormat/>
-    <w:rsid w:val="00F11A7C"/>
+    <w:rsid w:val="00BF4992"/>
     <w:pPr>
       <w:numPr>
         <w:numId w:val="6"/>
@@ -9809,7 +10079,7 @@
     <w:name w:val="Table Grid"/>
     <w:basedOn w:val="TableNormal"/>
     <w:uiPriority w:val="59"/>
-    <w:rsid w:val="00F11A7C"/>
+    <w:rsid w:val="00BF4992"/>
     <w:tblPr>
       <w:tblBorders>
         <w:top w:val="single" w:sz="4" w:space="0" w:color="auto"/>
@@ -9824,7 +10094,7 @@
   <w:style w:type="numbering" w:customStyle="1" w:styleId="Headings">
     <w:name w:val="Headings"/>
     <w:uiPriority w:val="99"/>
-    <w:rsid w:val="00F11A7C"/>
+    <w:rsid w:val="00BF4992"/>
     <w:pPr>
       <w:numPr>
         <w:numId w:val="2"/>
@@ -9835,7 +10105,7 @@
     <w:name w:val="Question Section"/>
     <w:basedOn w:val="Heading2"/>
     <w:qFormat/>
-    <w:rsid w:val="00F11A7C"/>
+    <w:rsid w:val="00BF4992"/>
     <w:rPr>
       <w:b/>
       <w:color w:val="403152" w:themeColor="accent4" w:themeShade="80"/>
@@ -9845,7 +10115,7 @@
     <w:name w:val="Table Caption"/>
     <w:basedOn w:val="Normal"/>
     <w:qFormat/>
-    <w:rsid w:val="00F11A7C"/>
+    <w:rsid w:val="00BF4992"/>
     <w:rPr>
       <w:smallCaps/>
     </w:rPr>
@@ -9853,7 +10123,7 @@
   <w:style w:type="paragraph" w:customStyle="1" w:styleId="SourceCodeCaption">
     <w:name w:val="Source Code Caption"/>
     <w:basedOn w:val="Normal"/>
-    <w:rsid w:val="00F11A7C"/>
+    <w:rsid w:val="00BF4992"/>
     <w:pPr>
       <w:spacing w:after="0" w:line="240" w:lineRule="auto"/>
     </w:pPr>
@@ -9866,7 +10136,7 @@
     <w:name w:val="Code Listing"/>
     <w:basedOn w:val="Normal"/>
     <w:qFormat/>
-    <w:rsid w:val="00F11A7C"/>
+    <w:rsid w:val="00BF4992"/>
     <w:pPr>
       <w:keepNext/>
       <w:shd w:val="clear" w:color="auto" w:fill="FFFFFF" w:themeFill="background1"/>
@@ -9888,7 +10158,7 @@
     <w:link w:val="QuoteChar"/>
     <w:uiPriority w:val="29"/>
     <w:qFormat/>
-    <w:rsid w:val="00F11A7C"/>
+    <w:rsid w:val="00BF4992"/>
     <w:pPr>
       <w:spacing w:before="120"/>
       <w:ind w:left="720" w:right="720"/>
@@ -9904,7 +10174,7 @@
     <w:basedOn w:val="DefaultParagraphFont"/>
     <w:link w:val="Quote"/>
     <w:uiPriority w:val="29"/>
-    <w:rsid w:val="00F11A7C"/>
+    <w:rsid w:val="00BF4992"/>
     <w:rPr>
       <w:rFonts w:eastAsiaTheme="minorEastAsia"/>
       <w:i/>
@@ -9921,7 +10191,7 @@
     <w:uiPriority w:val="35"/>
     <w:unhideWhenUsed/>
     <w:qFormat/>
-    <w:rsid w:val="00F11A7C"/>
+    <w:rsid w:val="00BF4992"/>
     <w:pPr>
       <w:ind w:left="240"/>
     </w:pPr>
@@ -9938,7 +10208,7 @@
     <w:basedOn w:val="Normal"/>
     <w:next w:val="ListBullet"/>
     <w:qFormat/>
-    <w:rsid w:val="00F11A7C"/>
+    <w:rsid w:val="00BF4992"/>
     <w:rPr>
       <w:b/>
       <w:smallCaps/>
@@ -9948,7 +10218,7 @@
     <w:name w:val="Numbered List"/>
     <w:basedOn w:val="Normal"/>
     <w:qFormat/>
-    <w:rsid w:val="00F11A7C"/>
+    <w:rsid w:val="00BF4992"/>
     <w:pPr>
       <w:numPr>
         <w:numId w:val="3"/>
@@ -9965,7 +10235,7 @@
     <w:basedOn w:val="Normal"/>
     <w:next w:val="ListNumber"/>
     <w:qFormat/>
-    <w:rsid w:val="00F11A7C"/>
+    <w:rsid w:val="00BF4992"/>
     <w:pPr>
       <w:ind w:left="357" w:hanging="357"/>
       <w:contextualSpacing/>
@@ -9980,7 +10250,7 @@
     <w:basedOn w:val="Normal"/>
     <w:uiPriority w:val="99"/>
     <w:unhideWhenUsed/>
-    <w:rsid w:val="00F11A7C"/>
+    <w:rsid w:val="00BF4992"/>
     <w:pPr>
       <w:numPr>
         <w:numId w:val="4"/>
@@ -9991,14 +10261,14 @@
   <w:style w:type="paragraph" w:customStyle="1" w:styleId="NumberedBullet">
     <w:name w:val="Numbered Bullet"/>
     <w:basedOn w:val="NumberedList"/>
-    <w:rsid w:val="00F11A7C"/>
+    <w:rsid w:val="00BF4992"/>
   </w:style>
   <w:style w:type="paragraph" w:styleId="ListNumber">
     <w:name w:val="List Number"/>
     <w:basedOn w:val="Normal"/>
     <w:uiPriority w:val="99"/>
     <w:unhideWhenUsed/>
-    <w:rsid w:val="00F11A7C"/>
+    <w:rsid w:val="00BF4992"/>
     <w:pPr>
       <w:numPr>
         <w:numId w:val="5"/>
@@ -10010,7 +10280,7 @@
     <w:name w:val="RowAndColumnStyle"/>
     <w:basedOn w:val="TableNormal"/>
     <w:uiPriority w:val="99"/>
-    <w:rsid w:val="00F11A7C"/>
+    <w:rsid w:val="00BF4992"/>
     <w:pPr>
       <w:spacing w:after="0" w:line="240" w:lineRule="auto"/>
     </w:pPr>
@@ -10088,7 +10358,7 @@
     <w:name w:val="ColumnHeaderTableStyle"/>
     <w:basedOn w:val="TableNormal"/>
     <w:uiPriority w:val="99"/>
-    <w:rsid w:val="00F11A7C"/>
+    <w:rsid w:val="00BF4992"/>
     <w:pPr>
       <w:spacing w:before="120" w:after="120" w:line="240" w:lineRule="auto"/>
     </w:pPr>
@@ -10159,7 +10429,7 @@
     <w:name w:val="ColumnHeaderOnly"/>
     <w:basedOn w:val="TableNormal"/>
     <w:uiPriority w:val="99"/>
-    <w:rsid w:val="00F11A7C"/>
+    <w:rsid w:val="00BF4992"/>
     <w:rPr>
       <w:rFonts w:eastAsiaTheme="minorEastAsia"/>
       <w:lang w:eastAsia="en-GB"/>
@@ -10170,7 +10440,7 @@
     <w:name w:val="Command Output"/>
     <w:basedOn w:val="Normal"/>
     <w:qFormat/>
-    <w:rsid w:val="00F11A7C"/>
+    <w:rsid w:val="00BF4992"/>
     <w:pPr>
       <w:spacing w:after="0" w:line="240" w:lineRule="auto"/>
       <w:ind w:left="284"/>
@@ -10187,7 +10457,7 @@
     <w:basedOn w:val="DefaultParagraphFont"/>
     <w:uiPriority w:val="20"/>
     <w:qFormat/>
-    <w:rsid w:val="00F11A7C"/>
+    <w:rsid w:val="00BF4992"/>
     <w:rPr>
       <w:i/>
       <w:iCs/>
@@ -10198,7 +10468,7 @@
     <w:basedOn w:val="DefaultParagraphFont"/>
     <w:uiPriority w:val="21"/>
     <w:qFormat/>
-    <w:rsid w:val="00F11A7C"/>
+    <w:rsid w:val="00BF4992"/>
     <w:rPr>
       <w:b w:val="0"/>
       <w:bCs w:val="0"/>
@@ -10212,7 +10482,7 @@
     <w:basedOn w:val="Normal"/>
     <w:next w:val="Normal"/>
     <w:qFormat/>
-    <w:rsid w:val="00F11A7C"/>
+    <w:rsid w:val="00BF4992"/>
     <w:pPr>
       <w:spacing w:before="240"/>
     </w:pPr>
@@ -10227,7 +10497,7 @@
     <w:next w:val="Normal"/>
     <w:autoRedefine/>
     <w:qFormat/>
-    <w:rsid w:val="00F11A7C"/>
+    <w:rsid w:val="00BF4992"/>
     <w:pPr>
       <w:pBdr>
         <w:top w:val="single" w:sz="24" w:space="5" w:color="auto"/>
@@ -10254,7 +10524,7 @@
     <w:link w:val="HeaderChar"/>
     <w:uiPriority w:val="99"/>
     <w:unhideWhenUsed/>
-    <w:rsid w:val="00F11A7C"/>
+    <w:rsid w:val="00BF4992"/>
     <w:pPr>
       <w:tabs>
         <w:tab w:val="center" w:pos="4513"/>
@@ -10272,7 +10542,7 @@
     <w:basedOn w:val="DefaultParagraphFont"/>
     <w:link w:val="Header"/>
     <w:uiPriority w:val="99"/>
-    <w:rsid w:val="00F11A7C"/>
+    <w:rsid w:val="00BF4992"/>
     <w:rPr>
       <w:rFonts w:eastAsiaTheme="minorEastAsia"/>
       <w:color w:val="31378B" w:themeColor="text2"/>
@@ -10286,7 +10556,7 @@
     <w:link w:val="FooterChar"/>
     <w:uiPriority w:val="99"/>
     <w:unhideWhenUsed/>
-    <w:rsid w:val="00F11A7C"/>
+    <w:rsid w:val="00BF4992"/>
     <w:pPr>
       <w:tabs>
         <w:tab w:val="center" w:pos="4513"/>
@@ -10300,7 +10570,7 @@
     <w:basedOn w:val="DefaultParagraphFont"/>
     <w:link w:val="Footer"/>
     <w:uiPriority w:val="99"/>
-    <w:rsid w:val="00F11A7C"/>
+    <w:rsid w:val="00BF4992"/>
     <w:rPr>
       <w:rFonts w:eastAsiaTheme="minorEastAsia"/>
       <w:color w:val="000000" w:themeColor="text1"/>
@@ -10312,7 +10582,7 @@
     <w:name w:val="Question Sub Section"/>
     <w:basedOn w:val="Heading3"/>
     <w:qFormat/>
-    <w:rsid w:val="00F11A7C"/>
+    <w:rsid w:val="00BF4992"/>
     <w:rPr>
       <w:smallCaps/>
     </w:rPr>
@@ -10321,7 +10591,7 @@
     <w:name w:val="Table Cell Normal"/>
     <w:basedOn w:val="Normal"/>
     <w:qFormat/>
-    <w:rsid w:val="00F11A7C"/>
+    <w:rsid w:val="00BF4992"/>
     <w:pPr>
       <w:spacing w:before="120" w:after="120" w:line="240" w:lineRule="auto"/>
     </w:pPr>
@@ -10332,7 +10602,7 @@
     <w:next w:val="BodyText"/>
     <w:link w:val="strongChar"/>
     <w:qFormat/>
-    <w:rsid w:val="00F11A7C"/>
+    <w:rsid w:val="00BF4992"/>
     <w:rPr>
       <w:b/>
       <w:lang w:eastAsia="fi-FI"/>
@@ -10344,7 +10614,7 @@
     <w:next w:val="BodyText"/>
     <w:link w:val="emphasisChar"/>
     <w:qFormat/>
-    <w:rsid w:val="00F11A7C"/>
+    <w:rsid w:val="00BF4992"/>
     <w:rPr>
       <w:i/>
       <w:lang w:eastAsia="fi-FI"/>
@@ -10356,7 +10626,7 @@
     <w:basedOn w:val="Normal"/>
     <w:link w:val="BodyTextChar"/>
     <w:unhideWhenUsed/>
-    <w:rsid w:val="00F11A7C"/>
+    <w:rsid w:val="00BF4992"/>
     <w:pPr>
       <w:spacing w:after="120"/>
     </w:pPr>
@@ -10366,7 +10636,7 @@
     <w:aliases w:val="b Char"/>
     <w:basedOn w:val="DefaultParagraphFont"/>
     <w:link w:val="BodyText"/>
-    <w:rsid w:val="00F11A7C"/>
+    <w:rsid w:val="00BF4992"/>
     <w:rPr>
       <w:rFonts w:eastAsiaTheme="minorEastAsia"/>
       <w:color w:val="000000" w:themeColor="text1"/>
@@ -10378,7 +10648,7 @@
     <w:name w:val="strong Char"/>
     <w:basedOn w:val="DefaultParagraphFont"/>
     <w:link w:val="Strong1"/>
-    <w:rsid w:val="00F11A7C"/>
+    <w:rsid w:val="00BF4992"/>
     <w:rPr>
       <w:rFonts w:eastAsiaTheme="minorEastAsia"/>
       <w:b/>
@@ -10391,7 +10661,7 @@
     <w:name w:val="Path Char"/>
     <w:basedOn w:val="BodyTextChar"/>
     <w:link w:val="Path"/>
-    <w:rsid w:val="00F11A7C"/>
+    <w:rsid w:val="00BF4992"/>
     <w:rPr>
       <w:rFonts w:ascii="Courier New" w:eastAsiaTheme="minorEastAsia" w:hAnsi="Courier New"/>
       <w:noProof/>
@@ -10404,7 +10674,7 @@
     <w:name w:val="emphasis Char"/>
     <w:basedOn w:val="DefaultParagraphFont"/>
     <w:link w:val="Emphasis1"/>
-    <w:rsid w:val="00F11A7C"/>
+    <w:rsid w:val="00BF4992"/>
     <w:rPr>
       <w:rFonts w:eastAsiaTheme="minorEastAsia"/>
       <w:i/>
@@ -10419,7 +10689,7 @@
     <w:uiPriority w:val="99"/>
     <w:semiHidden/>
     <w:unhideWhenUsed/>
-    <w:rsid w:val="00F11A7C"/>
+    <w:rsid w:val="00BF4992"/>
     <w:rPr>
       <w:i/>
       <w:iCs/>
@@ -10429,7 +10699,7 @@
     <w:name w:val="Command Char"/>
     <w:basedOn w:val="DefaultParagraphFont"/>
     <w:link w:val="Command"/>
-    <w:rsid w:val="00F11A7C"/>
+    <w:rsid w:val="00BF4992"/>
     <w:rPr>
       <w:rFonts w:ascii="Courier New" w:eastAsiaTheme="minorEastAsia" w:hAnsi="Courier New"/>
       <w:color w:val="000000" w:themeColor="text1"/>
@@ -10442,9 +10712,9 @@
     <w:basedOn w:val="Normal"/>
     <w:link w:val="SourceCodeChar"/>
     <w:qFormat/>
-    <w:rsid w:val="00F11A7C"/>
+    <w:rsid w:val="00BF4992"/>
     <w:pPr>
-      <w:spacing w:before="240" w:after="360" w:line="240" w:lineRule="auto"/>
+      <w:spacing w:after="0" w:line="240" w:lineRule="auto"/>
       <w:ind w:left="238"/>
       <w:contextualSpacing/>
     </w:pPr>
@@ -10460,7 +10730,7 @@
     <w:name w:val="Source Code Char"/>
     <w:basedOn w:val="DefaultParagraphFont"/>
     <w:link w:val="SourceCode"/>
-    <w:rsid w:val="00F11A7C"/>
+    <w:rsid w:val="00BF4992"/>
     <w:rPr>
       <w:rFonts w:ascii="Courier New" w:eastAsiaTheme="minorEastAsia" w:hAnsi="Courier New" w:cs="Consolas"/>
       <w:noProof/>
@@ -10474,7 +10744,7 @@
     <w:name w:val="Source Code Strong Char"/>
     <w:basedOn w:val="SourceCodeChar"/>
     <w:link w:val="SourceCodeStrong"/>
-    <w:rsid w:val="00F11A7C"/>
+    <w:rsid w:val="00BF4992"/>
     <w:rPr>
       <w:rFonts w:ascii="Courier New" w:eastAsiaTheme="minorEastAsia" w:hAnsi="Courier New" w:cs="Consolas"/>
       <w:b/>
@@ -10489,7 +10759,7 @@
     <w:name w:val="NumberedDescription"/>
     <w:basedOn w:val="TableNormal"/>
     <w:uiPriority w:val="99"/>
-    <w:rsid w:val="00F11A7C"/>
+    <w:rsid w:val="00BF4992"/>
     <w:pPr>
       <w:spacing w:after="0" w:line="240" w:lineRule="auto"/>
     </w:pPr>
@@ -10515,7 +10785,7 @@
     <w:name w:val="Document Title"/>
     <w:basedOn w:val="ChapterHeading"/>
     <w:qFormat/>
-    <w:rsid w:val="00F11A7C"/>
+    <w:rsid w:val="00BF4992"/>
     <w:pPr>
       <w:numPr>
         <w:numId w:val="0"/>
@@ -10532,7 +10802,7 @@
     <w:name w:val="Sub Title"/>
     <w:basedOn w:val="Heading1"/>
     <w:qFormat/>
-    <w:rsid w:val="00F11A7C"/>
+    <w:rsid w:val="00BF4992"/>
     <w:pPr>
       <w:spacing w:before="0"/>
       <w:jc w:val="right"/>
@@ -10548,7 +10818,7 @@
     <w:name w:val="Contains Section"/>
     <w:basedOn w:val="ListBullet"/>
     <w:qFormat/>
-    <w:rsid w:val="00F11A7C"/>
+    <w:rsid w:val="00BF4992"/>
     <w:pPr>
       <w:spacing w:after="0"/>
       <w:ind w:left="924" w:hanging="357"/>
@@ -10558,7 +10828,7 @@
     <w:name w:val="`"/>
     <w:basedOn w:val="Normal"/>
     <w:qFormat/>
-    <w:rsid w:val="00F11A7C"/>
+    <w:rsid w:val="00BF4992"/>
     <w:pPr>
       <w:pBdr>
         <w:bottom w:val="single" w:sz="4" w:space="1" w:color="auto"/>
@@ -10569,7 +10839,7 @@
     <w:name w:val="Contains Header"/>
     <w:basedOn w:val="ListBulletHeader"/>
     <w:qFormat/>
-    <w:rsid w:val="00F11A7C"/>
+    <w:rsid w:val="00BF4992"/>
     <w:pPr>
       <w:pBdr>
         <w:top w:val="single" w:sz="4" w:space="12" w:color="auto"/>
@@ -10581,7 +10851,7 @@
     <w:name w:val="Contains End"/>
     <w:basedOn w:val="Normal"/>
     <w:qFormat/>
-    <w:rsid w:val="00F11A7C"/>
+    <w:rsid w:val="00BF4992"/>
     <w:pPr>
       <w:pBdr>
         <w:bottom w:val="single" w:sz="4" w:space="1" w:color="auto"/>
@@ -10593,7 +10863,7 @@
     <w:name w:val="Quote CallOut"/>
     <w:basedOn w:val="Normal"/>
     <w:qFormat/>
-    <w:rsid w:val="00F11A7C"/>
+    <w:rsid w:val="00BF4992"/>
     <w:pPr>
       <w:pBdr>
         <w:left w:val="single" w:sz="24" w:space="12" w:color="00B0F0" w:themeColor="accent1"/>
@@ -10610,7 +10880,7 @@
     <w:basedOn w:val="QuoteCallOut"/>
     <w:next w:val="QuoteCallOut"/>
     <w:qFormat/>
-    <w:rsid w:val="00F11A7C"/>
+    <w:rsid w:val="00BF4992"/>
     <w:rPr>
       <w:b/>
       <w:smallCaps/>
@@ -10620,7 +10890,7 @@
     <w:name w:val="SimpleDefinition"/>
     <w:basedOn w:val="TableNormal"/>
     <w:uiPriority w:val="99"/>
-    <w:rsid w:val="00F11A7C"/>
+    <w:rsid w:val="00BF4992"/>
     <w:pPr>
       <w:spacing w:after="0" w:line="240" w:lineRule="auto"/>
     </w:pPr>
@@ -10689,7 +10959,7 @@
     <w:name w:val="Figure Style"/>
     <w:basedOn w:val="Normal"/>
     <w:qFormat/>
-    <w:rsid w:val="00F11A7C"/>
+    <w:rsid w:val="00BF4992"/>
     <w:pPr>
       <w:shd w:val="clear" w:color="auto" w:fill="FFFFFF" w:themeFill="background1"/>
       <w:spacing w:before="240"/>
@@ -10702,7 +10972,7 @@
     <w:basedOn w:val="Caption"/>
     <w:next w:val="Normal"/>
     <w:qFormat/>
-    <w:rsid w:val="00F11A7C"/>
+    <w:rsid w:val="00BF4992"/>
     <w:rPr>
       <w:i w:val="0"/>
       <w:color w:val="auto"/>
@@ -10712,7 +10982,7 @@
     <w:name w:val="Table Header"/>
     <w:basedOn w:val="ListBulletHeader"/>
     <w:qFormat/>
-    <w:rsid w:val="00F11A7C"/>
+    <w:rsid w:val="00BF4992"/>
     <w:pPr>
       <w:spacing w:after="120"/>
     </w:pPr>
@@ -10758,15 +11028,15 @@
     <w:name w:val="TutorialStep"/>
     <w:basedOn w:val="Normal"/>
     <w:qFormat/>
-    <w:rsid w:val="00F11A7C"/>
+    <w:rsid w:val="00BF4992"/>
     <w:pPr>
       <w:numPr>
         <w:numId w:val="7"/>
       </w:numPr>
+      <w:ind w:left="357" w:hanging="357"/>
     </w:pPr>
     <w:rPr>
       <w:color w:val="0083B3" w:themeColor="accent6" w:themeShade="BF"/>
-      <w:sz w:val="28"/>
       <w:lang w:eastAsia="fi-FI"/>
     </w:rPr>
   </w:style>
@@ -10774,7 +11044,7 @@
     <w:name w:val="Question Ankied"/>
     <w:basedOn w:val="Question"/>
     <w:qFormat/>
-    <w:rsid w:val="00F11A7C"/>
+    <w:rsid w:val="00BF4992"/>
     <w:rPr>
       <w:color w:val="7F7F7F" w:themeColor="text1" w:themeTint="80"/>
     </w:rPr>
@@ -10784,7 +11054,7 @@
     <w:basedOn w:val="Normal"/>
     <w:next w:val="Heading1"/>
     <w:qFormat/>
-    <w:rsid w:val="00F11A7C"/>
+    <w:rsid w:val="00BF4992"/>
     <w:rPr>
       <w:rFonts w:asciiTheme="majorHAnsi" w:hAnsiTheme="majorHAnsi"/>
       <w:color w:val="31378B" w:themeColor="text2"/>
@@ -10796,7 +11066,7 @@
     <w:name w:val="Appendice"/>
     <w:basedOn w:val="Heading2"/>
     <w:qFormat/>
-    <w:rsid w:val="00F11A7C"/>
+    <w:rsid w:val="00BF4992"/>
     <w:rPr>
       <w:sz w:val="28"/>
       <w:lang w:eastAsia="fi-FI"/>
@@ -10806,7 +11076,7 @@
     <w:name w:val="Question Esoteric"/>
     <w:basedOn w:val="Normal"/>
     <w:qFormat/>
-    <w:rsid w:val="00F11A7C"/>
+    <w:rsid w:val="00BF4992"/>
     <w:rPr>
       <w:color w:val="4BACC6" w:themeColor="accent5"/>
     </w:rPr>
@@ -10815,24 +11085,24 @@
     <w:name w:val="ToDo Section"/>
     <w:basedOn w:val="Heading1"/>
     <w:qFormat/>
-    <w:rsid w:val="00F11A7C"/>
+    <w:rsid w:val="00BF4992"/>
   </w:style>
   <w:style w:type="paragraph" w:customStyle="1" w:styleId="ToDoQuestionHeader">
     <w:name w:val="ToDo Question Header"/>
     <w:basedOn w:val="Question"/>
     <w:qFormat/>
-    <w:rsid w:val="00F11A7C"/>
+    <w:rsid w:val="00BF4992"/>
   </w:style>
   <w:style w:type="paragraph" w:customStyle="1" w:styleId="ToDoDetails">
     <w:name w:val="ToDoDetails"/>
     <w:basedOn w:val="Normal"/>
     <w:qFormat/>
-    <w:rsid w:val="00F11A7C"/>
+    <w:rsid w:val="00BF4992"/>
   </w:style>
   <w:style w:type="paragraph" w:customStyle="1" w:styleId="CodeExampleCode">
     <w:name w:val="Code Example Code"/>
     <w:basedOn w:val="Normal"/>
-    <w:rsid w:val="00F11A7C"/>
+    <w:rsid w:val="00BF4992"/>
     <w:rPr>
       <w:rFonts w:ascii="Times New Roman" w:eastAsia="Times New Roman" w:hAnsi="Times New Roman" w:cs="Times New Roman"/>
       <w:b/>
@@ -10845,7 +11115,7 @@
     <w:name w:val="Code Example Diagram"/>
     <w:basedOn w:val="Normal"/>
     <w:qFormat/>
-    <w:rsid w:val="00F11A7C"/>
+    <w:rsid w:val="00BF4992"/>
     <w:pPr>
       <w:spacing w:after="160" w:line="240" w:lineRule="auto"/>
     </w:pPr>
@@ -10859,7 +11129,7 @@
     <w:name w:val="Code Example Runtime"/>
     <w:basedOn w:val="Normal"/>
     <w:qFormat/>
-    <w:rsid w:val="00F11A7C"/>
+    <w:rsid w:val="00BF4992"/>
     <w:pPr>
       <w:spacing w:after="160" w:line="240" w:lineRule="auto"/>
     </w:pPr>
@@ -10874,7 +11144,7 @@
     <w:basedOn w:val="Normal"/>
     <w:link w:val="CodeExampleHeadingChar"/>
     <w:qFormat/>
-    <w:rsid w:val="00F11A7C"/>
+    <w:rsid w:val="00BF4992"/>
     <w:rPr>
       <w:b/>
       <w:smallCaps/>
@@ -11147,20 +11417,20 @@
     <w:name w:val="Headin"/>
     <w:basedOn w:val="Normal"/>
     <w:qFormat/>
-    <w:rsid w:val="00F11A7C"/>
+    <w:rsid w:val="00BF4992"/>
   </w:style>
   <w:style w:type="paragraph" w:customStyle="1" w:styleId="questionsubsection2">
     <w:name w:val="question sub section 2"/>
     <w:basedOn w:val="Heading4"/>
     <w:qFormat/>
-    <w:rsid w:val="00F11A7C"/>
+    <w:rsid w:val="00BF4992"/>
   </w:style>
   <w:style w:type="paragraph" w:customStyle="1" w:styleId="ListBulletHeader2">
     <w:name w:val="List Bullet Header 2"/>
     <w:basedOn w:val="Normal"/>
     <w:next w:val="ListBullet"/>
     <w:qFormat/>
-    <w:rsid w:val="00F11A7C"/>
+    <w:rsid w:val="00BF4992"/>
     <w:pPr>
       <w:spacing w:after="120"/>
     </w:pPr>
@@ -11411,7 +11681,7 @@
     <w:basedOn w:val="Heading5"/>
     <w:link w:val="DefChar"/>
     <w:qFormat/>
-    <w:rsid w:val="00F11A7C"/>
+    <w:rsid w:val="00BF4992"/>
     <w:rPr>
       <w:color w:val="31378B" w:themeColor="text2"/>
     </w:rPr>
@@ -11420,7 +11690,7 @@
     <w:name w:val="Code Example Heading Char"/>
     <w:basedOn w:val="DefaultParagraphFont"/>
     <w:link w:val="CodeExampleHeading"/>
-    <w:rsid w:val="00F11A7C"/>
+    <w:rsid w:val="00BF4992"/>
     <w:rPr>
       <w:rFonts w:eastAsiaTheme="minorEastAsia"/>
       <w:b/>
@@ -11434,7 +11704,7 @@
     <w:name w:val="Def Char"/>
     <w:basedOn w:val="CodeExampleHeadingChar"/>
     <w:link w:val="Def"/>
-    <w:rsid w:val="00F11A7C"/>
+    <w:rsid w:val="00BF4992"/>
     <w:rPr>
       <w:rFonts w:asciiTheme="majorHAnsi" w:eastAsiaTheme="majorEastAsia" w:hAnsiTheme="majorHAnsi" w:cstheme="majorBidi"/>
       <w:b/>
@@ -11586,7 +11856,7 @@
     <w:name w:val="Proof Heading"/>
     <w:basedOn w:val="Def"/>
     <w:qFormat/>
-    <w:rsid w:val="00F11A7C"/>
+    <w:rsid w:val="00BF4992"/>
     <w:rPr>
       <w:color w:val="00B0F0" w:themeColor="accent1"/>
     </w:rPr>
@@ -11673,11 +11943,44 @@
       <w:color w:val="FFFFFF" w:themeColor="background1"/>
     </w:rPr>
   </w:style>
+  <w:style w:type="paragraph" w:customStyle="1" w:styleId="TutorialStepText">
+    <w:name w:val="Tutorial Step Text"/>
+    <w:basedOn w:val="Normal"/>
+    <w:qFormat/>
+    <w:rsid w:val="00BF4992"/>
+    <w:pPr>
+      <w:ind w:left="480"/>
+    </w:pPr>
+  </w:style>
+  <w:style w:type="paragraph" w:customStyle="1" w:styleId="Keyword">
+    <w:name w:val="Keyword"/>
+    <w:basedOn w:val="Strong1"/>
+    <w:link w:val="KeywordChar"/>
+    <w:qFormat/>
+    <w:rsid w:val="00BF4992"/>
+    <w:rPr>
+      <w:b w:val="0"/>
+      <w:color w:val="31378B" w:themeColor="text2"/>
+    </w:rPr>
+  </w:style>
+  <w:style w:type="character" w:customStyle="1" w:styleId="KeywordChar">
+    <w:name w:val="Keyword Char"/>
+    <w:basedOn w:val="strongChar"/>
+    <w:link w:val="Keyword"/>
+    <w:rsid w:val="00BF4992"/>
+    <w:rPr>
+      <w:rFonts w:eastAsiaTheme="minorEastAsia"/>
+      <w:b w:val="0"/>
+      <w:color w:val="31378B" w:themeColor="text2"/>
+      <w:sz w:val="24"/>
+      <w:lang w:eastAsia="fi-FI"/>
+    </w:rPr>
+  </w:style>
 </w:styles>
 </file>
 
 <file path=word/glossary/document.xml><?xml version="1.0" encoding="utf-8"?>
-<w:glossaryDocument xmlns:wpc="http://schemas.microsoft.com/office/word/2010/wordprocessingCanvas" xmlns:cx="http://schemas.microsoft.com/office/drawing/2014/chartex" xmlns:cx1="http://schemas.microsoft.com/office/drawing/2015/9/8/chartex" xmlns:cx2="http://schemas.microsoft.com/office/drawing/2015/10/21/chartex" xmlns:cx3="http://schemas.microsoft.com/office/drawing/2016/5/9/chartex" xmlns:cx4="http://schemas.microsoft.com/office/drawing/2016/5/10/chartex" xmlns:cx5="http://schemas.microsoft.com/office/drawing/2016/5/11/chartex" xmlns:cx6="http://schemas.microsoft.com/office/drawing/2016/5/12/chartex" xmlns:cx7="http://schemas.microsoft.com/office/drawing/2016/5/13/chartex" xmlns:cx8="http://schemas.microsoft.com/office/drawing/2016/5/14/chartex" xmlns:mc="http://schemas.openxmlformats.org/markup-compatibility/2006" xmlns:aink="http://schemas.microsoft.com/office/drawing/2016/ink" xmlns:am3d="http://schemas.microsoft.com/office/drawing/2017/model3d" xmlns:o="urn:schemas-microsoft-com:office:office" xmlns:r="http://schemas.openxmlformats.org/officeDocument/2006/relationships" xmlns:m="http://schemas.openxmlformats.org/officeDocument/2006/math" xmlns:v="urn:schemas-microsoft-com:vml" xmlns:wp14="http://schemas.microsoft.com/office/word/2010/wordprocessingDrawing" xmlns:wp="http://schemas.openxmlformats.org/drawingml/2006/wordprocessingDrawing" xmlns:w10="urn:schemas-microsoft-com:office:word" xmlns:w="http://schemas.openxmlformats.org/wordprocessingml/2006/main" xmlns:w14="http://schemas.microsoft.com/office/word/2010/wordml" xmlns:w15="http://schemas.microsoft.com/office/word/2012/wordml" xmlns:w16cid="http://schemas.microsoft.com/office/word/2016/wordml/cid" xmlns:w16se="http://schemas.microsoft.com/office/word/2015/wordml/symex" xmlns:wpg="http://schemas.microsoft.com/office/word/2010/wordprocessingGroup" xmlns:wpi="http://schemas.microsoft.com/office/word/2010/wordprocessingInk" xmlns:wne="http://schemas.microsoft.com/office/word/2006/wordml" xmlns:wps="http://schemas.microsoft.com/office/word/2010/wordprocessingShape" mc:Ignorable="w14 w15 w16se w16cid wp14">
+<w:glossaryDocument xmlns:wpc="http://schemas.microsoft.com/office/word/2010/wordprocessingCanvas" xmlns:cx="http://schemas.microsoft.com/office/drawing/2014/chartex" xmlns:cx1="http://schemas.microsoft.com/office/drawing/2015/9/8/chartex" xmlns:cx2="http://schemas.microsoft.com/office/drawing/2015/10/21/chartex" xmlns:cx3="http://schemas.microsoft.com/office/drawing/2016/5/9/chartex" xmlns:cx4="http://schemas.microsoft.com/office/drawing/2016/5/10/chartex" xmlns:cx5="http://schemas.microsoft.com/office/drawing/2016/5/11/chartex" xmlns:cx6="http://schemas.microsoft.com/office/drawing/2016/5/12/chartex" xmlns:cx7="http://schemas.microsoft.com/office/drawing/2016/5/13/chartex" xmlns:cx8="http://schemas.microsoft.com/office/drawing/2016/5/14/chartex" xmlns:mc="http://schemas.openxmlformats.org/markup-compatibility/2006" xmlns:aink="http://schemas.microsoft.com/office/drawing/2016/ink" xmlns:am3d="http://schemas.microsoft.com/office/drawing/2017/model3d" xmlns:o="urn:schemas-microsoft-com:office:office" xmlns:r="http://schemas.openxmlformats.org/officeDocument/2006/relationships" xmlns:m="http://schemas.openxmlformats.org/officeDocument/2006/math" xmlns:v="urn:schemas-microsoft-com:vml" xmlns:wp14="http://schemas.microsoft.com/office/word/2010/wordprocessingDrawing" xmlns:wp="http://schemas.openxmlformats.org/drawingml/2006/wordprocessingDrawing" xmlns:w10="urn:schemas-microsoft-com:office:word" xmlns:w="http://schemas.openxmlformats.org/wordprocessingml/2006/main" xmlns:w14="http://schemas.microsoft.com/office/word/2010/wordml" xmlns:w15="http://schemas.microsoft.com/office/word/2012/wordml" xmlns:w16cex="http://schemas.microsoft.com/office/word/2018/wordml/cex" xmlns:w16cid="http://schemas.microsoft.com/office/word/2016/wordml/cid" xmlns:w16="http://schemas.microsoft.com/office/word/2018/wordml" xmlns:w16se="http://schemas.microsoft.com/office/word/2015/wordml/symex" xmlns:wpg="http://schemas.microsoft.com/office/word/2010/wordprocessingGroup" xmlns:wpi="http://schemas.microsoft.com/office/word/2010/wordprocessingInk" xmlns:wne="http://schemas.microsoft.com/office/word/2006/wordml" xmlns:wps="http://schemas.microsoft.com/office/word/2010/wordprocessingShape" mc:Ignorable="w14 w15 w16se w16cid w16 w16cex wp14">
   <w:docParts>
     <w:docPart>
       <w:docPartPr>
@@ -11715,7 +12018,7 @@
 </file>
 
 <file path=word/glossary/fontTable.xml><?xml version="1.0" encoding="utf-8"?>
-<w:fonts xmlns:mc="http://schemas.openxmlformats.org/markup-compatibility/2006" xmlns:r="http://schemas.openxmlformats.org/officeDocument/2006/relationships" xmlns:w="http://schemas.openxmlformats.org/wordprocessingml/2006/main" xmlns:w14="http://schemas.microsoft.com/office/word/2010/wordml" xmlns:w15="http://schemas.microsoft.com/office/word/2012/wordml" xmlns:w16cid="http://schemas.microsoft.com/office/word/2016/wordml/cid" xmlns:w16se="http://schemas.microsoft.com/office/word/2015/wordml/symex" mc:Ignorable="w14 w15 w16se w16cid">
+<w:fonts xmlns:mc="http://schemas.openxmlformats.org/markup-compatibility/2006" xmlns:r="http://schemas.openxmlformats.org/officeDocument/2006/relationships" xmlns:w="http://schemas.openxmlformats.org/wordprocessingml/2006/main" xmlns:w14="http://schemas.microsoft.com/office/word/2010/wordml" xmlns:w15="http://schemas.microsoft.com/office/word/2012/wordml" xmlns:w16cex="http://schemas.microsoft.com/office/word/2018/wordml/cex" xmlns:w16cid="http://schemas.microsoft.com/office/word/2016/wordml/cid" xmlns:w16="http://schemas.microsoft.com/office/word/2018/wordml" xmlns:w16se="http://schemas.microsoft.com/office/word/2015/wordml/symex" mc:Ignorable="w14 w15 w16se w16cid w16 w16cex">
   <w:font w:name="Symbol">
     <w:panose1 w:val="05050102010706020507"/>
     <w:charset w:val="02"/>
@@ -11728,7 +12031,7 @@
     <w:charset w:val="00"/>
     <w:family w:val="roman"/>
     <w:pitch w:val="variable"/>
-    <w:sig w:usb0="E0002EFF" w:usb1="C000785B" w:usb2="00000009" w:usb3="00000000" w:csb0="000001FF" w:csb1="00000000"/>
+    <w:sig w:usb0="E0002AFF" w:usb1="C0007843" w:usb2="00000009" w:usb3="00000000" w:csb0="000001FF" w:csb1="00000000"/>
   </w:font>
   <w:font w:name="Wingdings">
     <w:panose1 w:val="05000000000000000000"/>
@@ -11803,20 +12106,20 @@
     <w:charset w:val="00"/>
     <w:family w:val="swiss"/>
     <w:pitch w:val="variable"/>
-    <w:sig w:usb0="E0002AFF" w:usb1="C000247B" w:usb2="00000009" w:usb3="00000000" w:csb0="000001FF" w:csb1="00000000"/>
+    <w:sig w:usb0="E4002EFF" w:usb1="C000247B" w:usb2="00000009" w:usb3="00000000" w:csb0="000001FF" w:csb1="00000000"/>
   </w:font>
   <w:font w:name="Calibri Light">
     <w:panose1 w:val="020F0302020204030204"/>
     <w:charset w:val="00"/>
     <w:family w:val="swiss"/>
     <w:pitch w:val="variable"/>
-    <w:sig w:usb0="E0002AFF" w:usb1="C000247B" w:usb2="00000009" w:usb3="00000000" w:csb0="000001FF" w:csb1="00000000"/>
+    <w:sig w:usb0="E4002EFF" w:usb1="C000247B" w:usb2="00000009" w:usb3="00000000" w:csb0="000001FF" w:csb1="00000000"/>
   </w:font>
 </w:fonts>
 </file>
 
 <file path=word/glossary/settings.xml><?xml version="1.0" encoding="utf-8"?>
-<w:settings xmlns:mc="http://schemas.openxmlformats.org/markup-compatibility/2006" xmlns:o="urn:schemas-microsoft-com:office:office" xmlns:r="http://schemas.openxmlformats.org/officeDocument/2006/relationships" xmlns:m="http://schemas.openxmlformats.org/officeDocument/2006/math" xmlns:v="urn:schemas-microsoft-com:vml" xmlns:w10="urn:schemas-microsoft-com:office:word" xmlns:w="http://schemas.openxmlformats.org/wordprocessingml/2006/main" xmlns:w14="http://schemas.microsoft.com/office/word/2010/wordml" xmlns:w15="http://schemas.microsoft.com/office/word/2012/wordml" xmlns:w16cid="http://schemas.microsoft.com/office/word/2016/wordml/cid" xmlns:w16se="http://schemas.microsoft.com/office/word/2015/wordml/symex" xmlns:sl="http://schemas.openxmlformats.org/schemaLibrary/2006/main" mc:Ignorable="w14 w15 w16se w16cid">
+<w:settings xmlns:mc="http://schemas.openxmlformats.org/markup-compatibility/2006" xmlns:o="urn:schemas-microsoft-com:office:office" xmlns:r="http://schemas.openxmlformats.org/officeDocument/2006/relationships" xmlns:m="http://schemas.openxmlformats.org/officeDocument/2006/math" xmlns:v="urn:schemas-microsoft-com:vml" xmlns:w10="urn:schemas-microsoft-com:office:word" xmlns:w="http://schemas.openxmlformats.org/wordprocessingml/2006/main" xmlns:w14="http://schemas.microsoft.com/office/word/2010/wordml" xmlns:w15="http://schemas.microsoft.com/office/word/2012/wordml" xmlns:w16cex="http://schemas.microsoft.com/office/word/2018/wordml/cex" xmlns:w16cid="http://schemas.microsoft.com/office/word/2016/wordml/cid" xmlns:w16="http://schemas.microsoft.com/office/word/2018/wordml" xmlns:w16se="http://schemas.microsoft.com/office/word/2015/wordml/symex" xmlns:sl="http://schemas.openxmlformats.org/schemaLibrary/2006/main" mc:Ignorable="w14 w15 w16se w16cid w16 w16cex">
   <w:view w:val="normal"/>
   <w:defaultTabStop w:val="720"/>
   <w:characterSpacingControl w:val="doNotCompress"/>
@@ -11857,7 +12160,7 @@
 </file>
 
 <file path=word/glossary/styles.xml><?xml version="1.0" encoding="utf-8"?>
-<w:styles xmlns:mc="http://schemas.openxmlformats.org/markup-compatibility/2006" xmlns:r="http://schemas.openxmlformats.org/officeDocument/2006/relationships" xmlns:w="http://schemas.openxmlformats.org/wordprocessingml/2006/main" xmlns:w14="http://schemas.microsoft.com/office/word/2010/wordml" xmlns:w15="http://schemas.microsoft.com/office/word/2012/wordml" xmlns:w16cid="http://schemas.microsoft.com/office/word/2016/wordml/cid" xmlns:w16se="http://schemas.microsoft.com/office/word/2015/wordml/symex" mc:Ignorable="w14 w15 w16se w16cid">
+<w:styles xmlns:mc="http://schemas.openxmlformats.org/markup-compatibility/2006" xmlns:r="http://schemas.openxmlformats.org/officeDocument/2006/relationships" xmlns:w="http://schemas.openxmlformats.org/wordprocessingml/2006/main" xmlns:w14="http://schemas.microsoft.com/office/word/2010/wordml" xmlns:w15="http://schemas.microsoft.com/office/word/2012/wordml" xmlns:w16cex="http://schemas.microsoft.com/office/word/2018/wordml/cex" xmlns:w16cid="http://schemas.microsoft.com/office/word/2016/wordml/cid" xmlns:w16="http://schemas.microsoft.com/office/word/2018/wordml" xmlns:w16se="http://schemas.microsoft.com/office/word/2015/wordml/symex" mc:Ignorable="w14 w15 w16se w16cid w16 w16cex">
   <w:docDefaults>
     <w:rPrDefault>
       <w:rPr>
@@ -11873,7 +12176,7 @@
       </w:pPr>
     </w:pPrDefault>
   </w:docDefaults>
-  <w:latentStyles w:defLockedState="0" w:defUIPriority="99" w:defSemiHidden="0" w:defUnhideWhenUsed="0" w:defQFormat="0" w:count="377">
+  <w:latentStyles w:defLockedState="0" w:defUIPriority="99" w:defSemiHidden="0" w:defUnhideWhenUsed="0" w:defQFormat="0" w:count="376">
     <w:lsdException w:name="Normal" w:uiPriority="0" w:qFormat="1"/>
     <w:lsdException w:name="heading 1" w:uiPriority="9" w:qFormat="1"/>
     <w:lsdException w:name="heading 2" w:semiHidden="1" w:uiPriority="9" w:unhideWhenUsed="1" w:qFormat="1"/>
@@ -11979,6 +12282,7 @@
     <w:lsdException w:name="HTML Sample" w:semiHidden="1" w:unhideWhenUsed="1"/>
     <w:lsdException w:name="HTML Typewriter" w:semiHidden="1" w:unhideWhenUsed="1"/>
     <w:lsdException w:name="HTML Variable" w:semiHidden="1" w:unhideWhenUsed="1"/>
+    <w:lsdException w:name="Normal Table" w:semiHidden="1" w:unhideWhenUsed="1"/>
     <w:lsdException w:name="annotation subject" w:semiHidden="1" w:unhideWhenUsed="1"/>
     <w:lsdException w:name="No List" w:semiHidden="1" w:unhideWhenUsed="1"/>
     <w:lsdException w:name="Outline List 1" w:semiHidden="1" w:unhideWhenUsed="1"/>
@@ -12025,8 +12329,10 @@
     <w:lsdException w:name="Table Subtle 2" w:semiHidden="1" w:unhideWhenUsed="1"/>
     <w:lsdException w:name="Table Web 1" w:semiHidden="1" w:unhideWhenUsed="1"/>
     <w:lsdException w:name="Table Web 2" w:semiHidden="1" w:unhideWhenUsed="1"/>
+    <w:lsdException w:name="Table Web 3" w:semiHidden="1" w:unhideWhenUsed="1"/>
     <w:lsdException w:name="Balloon Text" w:semiHidden="1" w:unhideWhenUsed="1"/>
     <w:lsdException w:name="Table Grid" w:uiPriority="39"/>
+    <w:lsdException w:name="Table Theme" w:semiHidden="1" w:unhideWhenUsed="1"/>
     <w:lsdException w:name="Placeholder Text" w:semiHidden="1"/>
     <w:lsdException w:name="No Spacing" w:uiPriority="1" w:qFormat="1"/>
     <w:lsdException w:name="Light Shading" w:uiPriority="60"/>
@@ -12247,7 +12553,6 @@
     <w:lsdException w:name="Hashtag" w:semiHidden="1" w:unhideWhenUsed="1"/>
     <w:lsdException w:name="Unresolved Mention" w:semiHidden="1" w:unhideWhenUsed="1"/>
     <w:lsdException w:name="Smart Link" w:semiHidden="1" w:unhideWhenUsed="1"/>
-    <w:lsdException w:name="Smart Link Error" w:semiHidden="1" w:unhideWhenUsed="1"/>
   </w:latentStyles>
   <w:style w:type="paragraph" w:default="1" w:styleId="Normal">
     <w:name w:val="Normal"/>
@@ -12284,15 +12589,11 @@
     <w:name w:val="BDFFA1F0A3694337A2610F5E20D797FA"/>
     <w:rsid w:val="001141F8"/>
   </w:style>
-  <w:style w:type="paragraph" w:customStyle="1" w:styleId="DBD31CC55BBE471481DE51991DC578CE">
-    <w:name w:val="DBD31CC55BBE471481DE51991DC578CE"/>
-    <w:rsid w:val="001141F8"/>
-  </w:style>
 </w:styles>
 </file>
 
 <file path=word/glossary/webSettings.xml><?xml version="1.0" encoding="utf-8"?>
-<w:webSettings xmlns:mc="http://schemas.openxmlformats.org/markup-compatibility/2006" xmlns:r="http://schemas.openxmlformats.org/officeDocument/2006/relationships" xmlns:w="http://schemas.openxmlformats.org/wordprocessingml/2006/main" xmlns:w14="http://schemas.microsoft.com/office/word/2010/wordml" xmlns:w15="http://schemas.microsoft.com/office/word/2012/wordml" xmlns:w16cid="http://schemas.microsoft.com/office/word/2016/wordml/cid" xmlns:w16se="http://schemas.microsoft.com/office/word/2015/wordml/symex" mc:Ignorable="w14 w15 w16se w16cid">
+<w:webSettings xmlns:mc="http://schemas.openxmlformats.org/markup-compatibility/2006" xmlns:r="http://schemas.openxmlformats.org/officeDocument/2006/relationships" xmlns:w="http://schemas.openxmlformats.org/wordprocessingml/2006/main" xmlns:w14="http://schemas.microsoft.com/office/word/2010/wordml" xmlns:w15="http://schemas.microsoft.com/office/word/2012/wordml" xmlns:w16cex="http://schemas.microsoft.com/office/word/2018/wordml/cex" xmlns:w16cid="http://schemas.microsoft.com/office/word/2016/wordml/cid" xmlns:w16="http://schemas.microsoft.com/office/word/2018/wordml" xmlns:w16se="http://schemas.microsoft.com/office/word/2015/wordml/symex" mc:Ignorable="w14 w15 w16se w16cid w16 w16cex">
   <w:optimizeForBrowser/>
   <w:allowPNG/>
 </w:webSettings>
@@ -12497,7 +12798,7 @@
 </file>
 
 <file path=customXml/itemProps1.xml><?xml version="1.0" encoding="utf-8"?>
-<ds:datastoreItem xmlns:ds="http://schemas.openxmlformats.org/officeDocument/2006/customXml" ds:itemID="{07F9510A-292E-4275-9D87-8F5C253A0C40}">
+<ds:datastoreItem xmlns:ds="http://schemas.openxmlformats.org/officeDocument/2006/customXml" ds:itemID="{28BC16AF-ED26-4D46-8571-163455A60E61}">
   <ds:schemaRefs>
     <ds:schemaRef ds:uri="http://schemas.openxmlformats.org/officeDocument/2006/bibliography"/>
   </ds:schemaRefs>

</xml_diff>